<commit_message>
INFORME DEL PROYECTO FINAL
</commit_message>
<xml_diff>
--- a/MedicApp.docx
+++ b/MedicApp.docx
@@ -1001,7 +1001,164 @@
             <w14:round/>
           </w14:textOutline>
         </w:rPr>
-        <w:t xml:space="preserve"> Luego de la creación del usuario se pasa a la etapa del inicio de sesión los cuales se requiere que ingrese su correo y su contraseña que ingresó anteriormente, como </w:t>
+        <w:t xml:space="preserve"> Luego de la creación del usuario se pasa a la etapa del inicio de sesión los cuales se requiere que ingrese su correo y su contraseña que ingresó anteriormente, </w:t>
+      </w:r>
+      <w:r>
+        <w:rPr>
+          <w:rFonts w:ascii="Times New Roman" w:hAnsi="Times New Roman" w:cs="Times New Roman"/>
+          <w:bCs/>
+          <w:i/>
+          <w:iCs/>
+          <w:color w:val="000000" w:themeColor="text1"/>
+          <w:sz w:val="36"/>
+          <w:szCs w:val="36"/>
+          <w14:shadow w14:blurRad="38100" w14:dist="19050" w14:dir="2700000" w14:sx="100000" w14:sy="100000" w14:kx="0" w14:ky="0" w14:algn="tl">
+            <w14:schemeClr w14:val="dk1">
+              <w14:alpha w14:val="60000"/>
+            </w14:schemeClr>
+          </w14:shadow>
+          <w14:textOutline w14:w="0" w14:cap="flat" w14:cmpd="sng" w14:algn="ctr">
+            <w14:noFill/>
+            <w14:prstDash w14:val="solid"/>
+            <w14:round/>
+          </w14:textOutline>
+        </w:rPr>
+        <w:t xml:space="preserve">validando que sean iguales, </w:t>
+      </w:r>
+      <w:r>
+        <w:rPr>
+          <w:rFonts w:ascii="Times New Roman" w:hAnsi="Times New Roman" w:cs="Times New Roman"/>
+          <w:bCs/>
+          <w:i/>
+          <w:iCs/>
+          <w:color w:val="000000" w:themeColor="text1"/>
+          <w:sz w:val="36"/>
+          <w:szCs w:val="36"/>
+          <w14:shadow w14:blurRad="38100" w14:dist="19050" w14:dir="2700000" w14:sx="100000" w14:sy="100000" w14:kx="0" w14:ky="0" w14:algn="tl">
+            <w14:schemeClr w14:val="dk1">
+              <w14:alpha w14:val="60000"/>
+            </w14:schemeClr>
+          </w14:shadow>
+          <w14:textOutline w14:w="0" w14:cap="flat" w14:cmpd="sng" w14:algn="ctr">
+            <w14:noFill/>
+            <w14:prstDash w14:val="solid"/>
+            <w14:round/>
+          </w14:textOutline>
+        </w:rPr>
+        <w:t xml:space="preserve">una vez finalizado este paso el paciente tendrá acceso a su menú. El menú paciente cuenta con cuatro opciones: Nuevo Turno, Ver Turnos, Información Personal y Información de la app. </w:t>
+      </w:r>
+    </w:p>
+    <w:p>
+      <w:pPr>
+        <w:rPr>
+          <w:rFonts w:ascii="Times New Roman" w:hAnsi="Times New Roman" w:cs="Times New Roman"/>
+          <w:bCs/>
+          <w:i/>
+          <w:iCs/>
+          <w:color w:val="000000" w:themeColor="text1"/>
+          <w:sz w:val="36"/>
+          <w:szCs w:val="36"/>
+          <w:u w:val="single"/>
+          <w14:shadow w14:blurRad="38100" w14:dist="19050" w14:dir="2700000" w14:sx="100000" w14:sy="100000" w14:kx="0" w14:ky="0" w14:algn="tl">
+            <w14:schemeClr w14:val="dk1">
+              <w14:alpha w14:val="60000"/>
+            </w14:schemeClr>
+          </w14:shadow>
+          <w14:textOutline w14:w="0" w14:cap="flat" w14:cmpd="sng" w14:algn="ctr">
+            <w14:noFill/>
+            <w14:prstDash w14:val="solid"/>
+            <w14:round/>
+          </w14:textOutline>
+        </w:rPr>
+      </w:pPr>
+      <w:r>
+        <w:rPr>
+          <w:rFonts w:ascii="Times New Roman" w:hAnsi="Times New Roman" w:cs="Times New Roman"/>
+          <w:bCs/>
+          <w:i/>
+          <w:iCs/>
+          <w:color w:val="000000" w:themeColor="text1"/>
+          <w:sz w:val="36"/>
+          <w:szCs w:val="36"/>
+          <w:u w:val="single"/>
+          <w14:shadow w14:blurRad="38100" w14:dist="19050" w14:dir="2700000" w14:sx="100000" w14:sy="100000" w14:kx="0" w14:ky="0" w14:algn="tl">
+            <w14:schemeClr w14:val="dk1">
+              <w14:alpha w14:val="60000"/>
+            </w14:schemeClr>
+          </w14:shadow>
+          <w14:textOutline w14:w="0" w14:cap="flat" w14:cmpd="sng" w14:algn="ctr">
+            <w14:noFill/>
+            <w14:prstDash w14:val="solid"/>
+            <w14:round/>
+          </w14:textOutline>
+        </w:rPr>
+        <w:t>Nuevo turno:</w:t>
+      </w:r>
+      <w:r>
+        <w:rPr>
+          <w:rFonts w:ascii="Times New Roman" w:hAnsi="Times New Roman" w:cs="Times New Roman"/>
+          <w:bCs/>
+          <w:i/>
+          <w:iCs/>
+          <w:color w:val="000000" w:themeColor="text1"/>
+          <w:sz w:val="36"/>
+          <w:szCs w:val="36"/>
+          <w14:shadow w14:blurRad="38100" w14:dist="19050" w14:dir="2700000" w14:sx="100000" w14:sy="100000" w14:kx="0" w14:ky="0" w14:algn="tl">
+            <w14:schemeClr w14:val="dk1">
+              <w14:alpha w14:val="60000"/>
+            </w14:schemeClr>
+          </w14:shadow>
+          <w14:textOutline w14:w="0" w14:cap="flat" w14:cmpd="sng" w14:algn="ctr">
+            <w14:noFill/>
+            <w14:prstDash w14:val="solid"/>
+            <w14:round/>
+          </w14:textOutline>
+        </w:rPr>
+        <w:t xml:space="preserve"> </w:t>
+      </w:r>
+      <w:r>
+        <w:rPr>
+          <w:rFonts w:ascii="Times New Roman" w:hAnsi="Times New Roman" w:cs="Times New Roman"/>
+          <w:bCs/>
+          <w:i/>
+          <w:iCs/>
+          <w:color w:val="000000" w:themeColor="text1"/>
+          <w:sz w:val="36"/>
+          <w:szCs w:val="36"/>
+          <w14:shadow w14:blurRad="38100" w14:dist="19050" w14:dir="2700000" w14:sx="100000" w14:sy="100000" w14:kx="0" w14:ky="0" w14:algn="tl">
+            <w14:schemeClr w14:val="dk1">
+              <w14:alpha w14:val="60000"/>
+            </w14:schemeClr>
+          </w14:shadow>
+          <w14:textOutline w14:w="0" w14:cap="flat" w14:cmpd="sng" w14:algn="ctr">
+            <w14:noFill/>
+            <w14:prstDash w14:val="solid"/>
+            <w14:round/>
+          </w14:textOutline>
+        </w:rPr>
+        <w:t xml:space="preserve"> </w:t>
+      </w:r>
+      <w:r>
+        <w:rPr>
+          <w:rFonts w:ascii="Times New Roman" w:hAnsi="Times New Roman" w:cs="Times New Roman"/>
+          <w:bCs/>
+          <w:i/>
+          <w:iCs/>
+          <w:color w:val="000000" w:themeColor="text1"/>
+          <w:sz w:val="36"/>
+          <w:szCs w:val="36"/>
+          <w14:shadow w14:blurRad="38100" w14:dist="19050" w14:dir="2700000" w14:sx="100000" w14:sy="100000" w14:kx="0" w14:ky="0" w14:algn="tl">
+            <w14:schemeClr w14:val="dk1">
+              <w14:alpha w14:val="60000"/>
+            </w14:schemeClr>
+          </w14:shadow>
+          <w14:textOutline w14:w="0" w14:cap="flat" w14:cmpd="sng" w14:algn="ctr">
+            <w14:noFill/>
+            <w14:prstDash w14:val="solid"/>
+            <w14:round/>
+          </w14:textOutline>
+        </w:rPr>
+        <w:t xml:space="preserve">Actualmente ya no se pide el día en que el paciente quiere el rango de fechas para su turno ya que se le agregó una función incorporada por </w:t>
       </w:r>
       <w:proofErr w:type="spellStart"/>
       <w:r>
@@ -1024,7 +1181,7 @@
             <w14:round/>
           </w14:textOutline>
         </w:rPr>
-        <w:t>Pseint</w:t>
+        <w:t>pseint</w:t>
       </w:r>
       <w:proofErr w:type="spellEnd"/>
       <w:r>
@@ -1047,11 +1204,188 @@
             <w14:round/>
           </w14:textOutline>
         </w:rPr>
-        <w:t xml:space="preserve"> posee escasez en la validación de caracteres, la validación para este caso se da mediante las longitudes de los caracteres, una vez finalizado este paso el paciente tendrá acceso a su menú. El menú paciente cuenta con cuatro opciones: Nuevo Turno, Ver Turnos, Información Personal y Información de la app. </w:t>
-      </w:r>
-    </w:p>
-    <w:p>
-      <w:pPr>
+        <w:t xml:space="preserve"> llamada </w:t>
+      </w:r>
+      <w:proofErr w:type="spellStart"/>
+      <w:r>
+        <w:rPr>
+          <w:rFonts w:ascii="Times New Roman" w:hAnsi="Times New Roman" w:cs="Times New Roman"/>
+          <w:bCs/>
+          <w:i/>
+          <w:iCs/>
+          <w:color w:val="000000" w:themeColor="text1"/>
+          <w:sz w:val="36"/>
+          <w:szCs w:val="36"/>
+          <w14:shadow w14:blurRad="38100" w14:dist="19050" w14:dir="2700000" w14:sx="100000" w14:sy="100000" w14:kx="0" w14:ky="0" w14:algn="tl">
+            <w14:schemeClr w14:val="dk1">
+              <w14:alpha w14:val="60000"/>
+            </w14:schemeClr>
+          </w14:shadow>
+          <w14:textOutline w14:w="0" w14:cap="flat" w14:cmpd="sng" w14:algn="ctr">
+            <w14:noFill/>
+            <w14:prstDash w14:val="solid"/>
+            <w14:round/>
+          </w14:textOutline>
+        </w:rPr>
+        <w:t>FechaActual</w:t>
+      </w:r>
+      <w:proofErr w:type="spellEnd"/>
+      <w:r>
+        <w:rPr>
+          <w:rFonts w:ascii="Times New Roman" w:hAnsi="Times New Roman" w:cs="Times New Roman"/>
+          <w:bCs/>
+          <w:i/>
+          <w:iCs/>
+          <w:color w:val="000000" w:themeColor="text1"/>
+          <w:sz w:val="36"/>
+          <w:szCs w:val="36"/>
+          <w14:shadow w14:blurRad="38100" w14:dist="19050" w14:dir="2700000" w14:sx="100000" w14:sy="100000" w14:kx="0" w14:ky="0" w14:algn="tl">
+            <w14:schemeClr w14:val="dk1">
+              <w14:alpha w14:val="60000"/>
+            </w14:schemeClr>
+          </w14:shadow>
+          <w14:textOutline w14:w="0" w14:cap="flat" w14:cmpd="sng" w14:algn="ctr">
+            <w14:noFill/>
+            <w14:prstDash w14:val="solid"/>
+            <w14:round/>
+          </w14:textOutline>
+        </w:rPr>
+        <w:t>() por ende se pasa directamente al apartado de selección de sedes</w:t>
+      </w:r>
+      <w:r>
+        <w:rPr>
+          <w:rFonts w:ascii="Times New Roman" w:hAnsi="Times New Roman" w:cs="Times New Roman"/>
+          <w:bCs/>
+          <w:i/>
+          <w:iCs/>
+          <w:color w:val="000000" w:themeColor="text1"/>
+          <w:sz w:val="36"/>
+          <w:szCs w:val="36"/>
+          <w14:shadow w14:blurRad="38100" w14:dist="19050" w14:dir="2700000" w14:sx="100000" w14:sy="100000" w14:kx="0" w14:ky="0" w14:algn="tl">
+            <w14:schemeClr w14:val="dk1">
+              <w14:alpha w14:val="60000"/>
+            </w14:schemeClr>
+          </w14:shadow>
+          <w14:textOutline w14:w="0" w14:cap="flat" w14:cmpd="sng" w14:algn="ctr">
+            <w14:noFill/>
+            <w14:prstDash w14:val="solid"/>
+            <w14:round/>
+          </w14:textOutline>
+        </w:rPr>
+        <w:t xml:space="preserve">, </w:t>
+      </w:r>
+      <w:r>
+        <w:rPr>
+          <w:rFonts w:ascii="Times New Roman" w:hAnsi="Times New Roman" w:cs="Times New Roman"/>
+          <w:bCs/>
+          <w:i/>
+          <w:iCs/>
+          <w:color w:val="000000" w:themeColor="text1"/>
+          <w:sz w:val="36"/>
+          <w:szCs w:val="36"/>
+          <w14:shadow w14:blurRad="38100" w14:dist="19050" w14:dir="2700000" w14:sx="100000" w14:sy="100000" w14:kx="0" w14:ky="0" w14:algn="tl">
+            <w14:schemeClr w14:val="dk1">
+              <w14:alpha w14:val="60000"/>
+            </w14:schemeClr>
+          </w14:shadow>
+          <w14:textOutline w14:w="0" w14:cap="flat" w14:cmpd="sng" w14:algn="ctr">
+            <w14:noFill/>
+            <w14:prstDash w14:val="solid"/>
+            <w14:round/>
+          </w14:textOutline>
+        </w:rPr>
+        <w:t xml:space="preserve">luego </w:t>
+      </w:r>
+      <w:r>
+        <w:rPr>
+          <w:rFonts w:ascii="Times New Roman" w:hAnsi="Times New Roman" w:cs="Times New Roman"/>
+          <w:bCs/>
+          <w:i/>
+          <w:iCs/>
+          <w:color w:val="000000" w:themeColor="text1"/>
+          <w:sz w:val="36"/>
+          <w:szCs w:val="36"/>
+          <w14:shadow w14:blurRad="38100" w14:dist="19050" w14:dir="2700000" w14:sx="100000" w14:sy="100000" w14:kx="0" w14:ky="0" w14:algn="tl">
+            <w14:schemeClr w14:val="dk1">
+              <w14:alpha w14:val="60000"/>
+            </w14:schemeClr>
+          </w14:shadow>
+          <w14:textOutline w14:w="0" w14:cap="flat" w14:cmpd="sng" w14:algn="ctr">
+            <w14:noFill/>
+            <w14:prstDash w14:val="solid"/>
+            <w14:round/>
+          </w14:textOutline>
+        </w:rPr>
+        <w:t>especialidades y por último a los doctores con sus fechas de disponibilidad</w:t>
+      </w:r>
+      <w:r>
+        <w:rPr>
+          <w:rFonts w:ascii="Times New Roman" w:hAnsi="Times New Roman" w:cs="Times New Roman"/>
+          <w:bCs/>
+          <w:i/>
+          <w:iCs/>
+          <w:color w:val="000000" w:themeColor="text1"/>
+          <w:sz w:val="36"/>
+          <w:szCs w:val="36"/>
+          <w14:shadow w14:blurRad="38100" w14:dist="19050" w14:dir="2700000" w14:sx="100000" w14:sy="100000" w14:kx="0" w14:ky="0" w14:algn="tl">
+            <w14:schemeClr w14:val="dk1">
+              <w14:alpha w14:val="60000"/>
+            </w14:schemeClr>
+          </w14:shadow>
+          <w14:textOutline w14:w="0" w14:cap="flat" w14:cmpd="sng" w14:algn="ctr">
+            <w14:noFill/>
+            <w14:prstDash w14:val="solid"/>
+            <w14:round/>
+          </w14:textOutline>
+        </w:rPr>
+        <w:t xml:space="preserve"> con sus horarios</w:t>
+      </w:r>
+      <w:r>
+        <w:rPr>
+          <w:rFonts w:ascii="Times New Roman" w:hAnsi="Times New Roman" w:cs="Times New Roman"/>
+          <w:bCs/>
+          <w:i/>
+          <w:iCs/>
+          <w:color w:val="000000" w:themeColor="text1"/>
+          <w:sz w:val="36"/>
+          <w:szCs w:val="36"/>
+          <w14:shadow w14:blurRad="38100" w14:dist="19050" w14:dir="2700000" w14:sx="100000" w14:sy="100000" w14:kx="0" w14:ky="0" w14:algn="tl">
+            <w14:schemeClr w14:val="dk1">
+              <w14:alpha w14:val="60000"/>
+            </w14:schemeClr>
+          </w14:shadow>
+          <w14:textOutline w14:w="0" w14:cap="flat" w14:cmpd="sng" w14:algn="ctr">
+            <w14:noFill/>
+            <w14:prstDash w14:val="solid"/>
+            <w14:round/>
+          </w14:textOutline>
+        </w:rPr>
+        <w:t xml:space="preserve">. </w:t>
+      </w:r>
+    </w:p>
+    <w:p>
+      <w:pPr>
+        <w:rPr>
+          <w:rFonts w:ascii="Times New Roman" w:hAnsi="Times New Roman" w:cs="Times New Roman"/>
+          <w:bCs/>
+          <w:i/>
+          <w:iCs/>
+          <w:color w:val="000000" w:themeColor="text1"/>
+          <w:sz w:val="36"/>
+          <w:szCs w:val="36"/>
+          <w14:shadow w14:blurRad="38100" w14:dist="19050" w14:dir="2700000" w14:sx="100000" w14:sy="100000" w14:kx="0" w14:ky="0" w14:algn="tl">
+            <w14:schemeClr w14:val="dk1">
+              <w14:alpha w14:val="60000"/>
+            </w14:schemeClr>
+          </w14:shadow>
+          <w14:textOutline w14:w="0" w14:cap="flat" w14:cmpd="sng" w14:algn="ctr">
+            <w14:noFill/>
+            <w14:prstDash w14:val="solid"/>
+            <w14:round/>
+          </w14:textOutline>
+        </w:rPr>
+      </w:pPr>
+      <w:r>
         <w:rPr>
           <w:rFonts w:ascii="Times New Roman" w:hAnsi="Times New Roman" w:cs="Times New Roman"/>
           <w:bCs/>
@@ -1072,6 +1406,163 @@
             <w14:round/>
           </w14:textOutline>
         </w:rPr>
+        <w:t>Ver Turno:</w:t>
+      </w:r>
+      <w:r>
+        <w:rPr>
+          <w:rFonts w:ascii="Times New Roman" w:hAnsi="Times New Roman" w:cs="Times New Roman"/>
+          <w:bCs/>
+          <w:i/>
+          <w:iCs/>
+          <w:color w:val="000000" w:themeColor="text1"/>
+          <w:sz w:val="36"/>
+          <w:szCs w:val="36"/>
+          <w14:shadow w14:blurRad="38100" w14:dist="19050" w14:dir="2700000" w14:sx="100000" w14:sy="100000" w14:kx="0" w14:ky="0" w14:algn="tl">
+            <w14:schemeClr w14:val="dk1">
+              <w14:alpha w14:val="60000"/>
+            </w14:schemeClr>
+          </w14:shadow>
+          <w14:textOutline w14:w="0" w14:cap="flat" w14:cmpd="sng" w14:algn="ctr">
+            <w14:noFill/>
+            <w14:prstDash w14:val="solid"/>
+            <w14:round/>
+          </w14:textOutline>
+        </w:rPr>
+        <w:t xml:space="preserve"> </w:t>
+      </w:r>
+      <w:r>
+        <w:rPr>
+          <w:rFonts w:ascii="Times New Roman" w:hAnsi="Times New Roman" w:cs="Times New Roman"/>
+          <w:bCs/>
+          <w:i/>
+          <w:iCs/>
+          <w:color w:val="000000" w:themeColor="text1"/>
+          <w:sz w:val="36"/>
+          <w:szCs w:val="36"/>
+          <w14:shadow w14:blurRad="38100" w14:dist="19050" w14:dir="2700000" w14:sx="100000" w14:sy="100000" w14:kx="0" w14:ky="0" w14:algn="tl">
+            <w14:schemeClr w14:val="dk1">
+              <w14:alpha w14:val="60000"/>
+            </w14:schemeClr>
+          </w14:shadow>
+          <w14:textOutline w14:w="0" w14:cap="flat" w14:cmpd="sng" w14:algn="ctr">
+            <w14:noFill/>
+            <w14:prstDash w14:val="solid"/>
+            <w14:round/>
+          </w14:textOutline>
+        </w:rPr>
+        <w:t>Se ve el turno que el usuario sacó</w:t>
+      </w:r>
+      <w:r>
+        <w:rPr>
+          <w:rFonts w:ascii="Times New Roman" w:hAnsi="Times New Roman" w:cs="Times New Roman"/>
+          <w:bCs/>
+          <w:i/>
+          <w:iCs/>
+          <w:color w:val="000000" w:themeColor="text1"/>
+          <w:sz w:val="36"/>
+          <w:szCs w:val="36"/>
+          <w14:shadow w14:blurRad="38100" w14:dist="19050" w14:dir="2700000" w14:sx="100000" w14:sy="100000" w14:kx="0" w14:ky="0" w14:algn="tl">
+            <w14:schemeClr w14:val="dk1">
+              <w14:alpha w14:val="60000"/>
+            </w14:schemeClr>
+          </w14:shadow>
+          <w14:textOutline w14:w="0" w14:cap="flat" w14:cmpd="sng" w14:algn="ctr">
+            <w14:noFill/>
+            <w14:prstDash w14:val="solid"/>
+            <w14:round/>
+          </w14:textOutline>
+        </w:rPr>
+        <w:t xml:space="preserve"> detallando nombre completo del doctor/a, fecha y hora del turno y a </w:t>
+      </w:r>
+      <w:r>
+        <w:rPr>
+          <w:rFonts w:ascii="Times New Roman" w:hAnsi="Times New Roman" w:cs="Times New Roman"/>
+          <w:bCs/>
+          <w:i/>
+          <w:iCs/>
+          <w:color w:val="000000" w:themeColor="text1"/>
+          <w:sz w:val="36"/>
+          <w:szCs w:val="36"/>
+          <w14:shadow w14:blurRad="38100" w14:dist="19050" w14:dir="2700000" w14:sx="100000" w14:sy="100000" w14:kx="0" w14:ky="0" w14:algn="tl">
+            <w14:schemeClr w14:val="dk1">
+              <w14:alpha w14:val="60000"/>
+            </w14:schemeClr>
+          </w14:shadow>
+          <w14:textOutline w14:w="0" w14:cap="flat" w14:cmpd="sng" w14:algn="ctr">
+            <w14:noFill/>
+            <w14:prstDash w14:val="solid"/>
+            <w14:round/>
+          </w14:textOutline>
+        </w:rPr>
+        <w:lastRenderedPageBreak/>
+        <w:t>lo último la sede</w:t>
+      </w:r>
+      <w:r>
+        <w:rPr>
+          <w:rFonts w:ascii="Times New Roman" w:hAnsi="Times New Roman" w:cs="Times New Roman"/>
+          <w:bCs/>
+          <w:i/>
+          <w:iCs/>
+          <w:color w:val="000000" w:themeColor="text1"/>
+          <w:sz w:val="36"/>
+          <w:szCs w:val="36"/>
+          <w14:shadow w14:blurRad="38100" w14:dist="19050" w14:dir="2700000" w14:sx="100000" w14:sy="100000" w14:kx="0" w14:ky="0" w14:algn="tl">
+            <w14:schemeClr w14:val="dk1">
+              <w14:alpha w14:val="60000"/>
+            </w14:schemeClr>
+          </w14:shadow>
+          <w14:textOutline w14:w="0" w14:cap="flat" w14:cmpd="sng" w14:algn="ctr">
+            <w14:noFill/>
+            <w14:prstDash w14:val="solid"/>
+            <w14:round/>
+          </w14:textOutline>
+        </w:rPr>
+        <w:t>.</w:t>
+      </w:r>
+      <w:r>
+        <w:rPr>
+          <w:rFonts w:ascii="Times New Roman" w:hAnsi="Times New Roman" w:cs="Times New Roman"/>
+          <w:bCs/>
+          <w:i/>
+          <w:iCs/>
+          <w:color w:val="000000" w:themeColor="text1"/>
+          <w:sz w:val="36"/>
+          <w:szCs w:val="36"/>
+          <w14:shadow w14:blurRad="38100" w14:dist="19050" w14:dir="2700000" w14:sx="100000" w14:sy="100000" w14:kx="0" w14:ky="0" w14:algn="tl">
+            <w14:schemeClr w14:val="dk1">
+              <w14:alpha w14:val="60000"/>
+            </w14:schemeClr>
+          </w14:shadow>
+          <w14:textOutline w14:w="0" w14:cap="flat" w14:cmpd="sng" w14:algn="ctr">
+            <w14:noFill/>
+            <w14:prstDash w14:val="solid"/>
+            <w14:round/>
+          </w14:textOutline>
+        </w:rPr>
+        <w:t xml:space="preserve"> Cuenta con la opción de cancelar turno bueno solo el apartado de seleccionar volver al menú y cancelar turno.</w:t>
+      </w:r>
+    </w:p>
+    <w:p>
+      <w:pPr>
+        <w:rPr>
+          <w:rFonts w:ascii="Times New Roman" w:hAnsi="Times New Roman" w:cs="Times New Roman"/>
+          <w:bCs/>
+          <w:i/>
+          <w:iCs/>
+          <w:color w:val="000000" w:themeColor="text1"/>
+          <w:sz w:val="36"/>
+          <w:szCs w:val="36"/>
+          <w14:shadow w14:blurRad="38100" w14:dist="19050" w14:dir="2700000" w14:sx="100000" w14:sy="100000" w14:kx="0" w14:ky="0" w14:algn="tl">
+            <w14:schemeClr w14:val="dk1">
+              <w14:alpha w14:val="60000"/>
+            </w14:schemeClr>
+          </w14:shadow>
+          <w14:textOutline w14:w="0" w14:cap="flat" w14:cmpd="sng" w14:algn="ctr">
+            <w14:noFill/>
+            <w14:prstDash w14:val="solid"/>
+            <w14:round/>
+          </w14:textOutline>
+        </w:rPr>
       </w:pPr>
       <w:r>
         <w:rPr>
@@ -1094,7 +1585,7 @@
             <w14:round/>
           </w14:textOutline>
         </w:rPr>
-        <w:t>Nuevo turno:</w:t>
+        <w:t>Datos Personales:</w:t>
       </w:r>
       <w:r>
         <w:rPr>
@@ -1138,30 +1629,614 @@
             <w14:round/>
           </w14:textOutline>
         </w:rPr>
-        <w:t xml:space="preserve"> </w:t>
-      </w:r>
-      <w:r>
-        <w:rPr>
-          <w:rFonts w:ascii="Times New Roman" w:hAnsi="Times New Roman" w:cs="Times New Roman"/>
-          <w:bCs/>
-          <w:i/>
-          <w:iCs/>
-          <w:color w:val="000000" w:themeColor="text1"/>
-          <w:sz w:val="36"/>
-          <w:szCs w:val="36"/>
-          <w14:shadow w14:blurRad="38100" w14:dist="19050" w14:dir="2700000" w14:sx="100000" w14:sy="100000" w14:kx="0" w14:ky="0" w14:algn="tl">
-            <w14:schemeClr w14:val="dk1">
-              <w14:alpha w14:val="60000"/>
-            </w14:schemeClr>
-          </w14:shadow>
-          <w14:textOutline w14:w="0" w14:cap="flat" w14:cmpd="sng" w14:algn="ctr">
-            <w14:noFill/>
-            <w14:prstDash w14:val="solid"/>
-            <w14:round/>
-          </w14:textOutline>
-        </w:rPr>
-        <w:t xml:space="preserve">Actualmente ya no se pide el día en que el paciente quiere el rango de fechas para su turno ya que se le agregó una función incorporada por </w:t>
-      </w:r>
+        <w:t>El usuario puede ver los datos que ingresó cuando creó su cuenta.</w:t>
+      </w:r>
+    </w:p>
+    <w:p>
+      <w:pPr>
+        <w:rPr>
+          <w:rFonts w:ascii="Times New Roman" w:hAnsi="Times New Roman" w:cs="Times New Roman"/>
+          <w:bCs/>
+          <w:i/>
+          <w:iCs/>
+          <w:color w:val="000000" w:themeColor="text1"/>
+          <w:sz w:val="36"/>
+          <w:szCs w:val="36"/>
+          <w14:shadow w14:blurRad="38100" w14:dist="19050" w14:dir="2700000" w14:sx="100000" w14:sy="100000" w14:kx="0" w14:ky="0" w14:algn="tl">
+            <w14:schemeClr w14:val="dk1">
+              <w14:alpha w14:val="60000"/>
+            </w14:schemeClr>
+          </w14:shadow>
+          <w14:textOutline w14:w="0" w14:cap="flat" w14:cmpd="sng" w14:algn="ctr">
+            <w14:noFill/>
+            <w14:prstDash w14:val="solid"/>
+            <w14:round/>
+          </w14:textOutline>
+        </w:rPr>
+      </w:pPr>
+      <w:r>
+        <w:rPr>
+          <w:rFonts w:ascii="Times New Roman" w:hAnsi="Times New Roman" w:cs="Times New Roman"/>
+          <w:bCs/>
+          <w:i/>
+          <w:iCs/>
+          <w:color w:val="000000" w:themeColor="text1"/>
+          <w:sz w:val="36"/>
+          <w:szCs w:val="36"/>
+          <w:u w:val="single"/>
+          <w14:shadow w14:blurRad="38100" w14:dist="19050" w14:dir="2700000" w14:sx="100000" w14:sy="100000" w14:kx="0" w14:ky="0" w14:algn="tl">
+            <w14:schemeClr w14:val="dk1">
+              <w14:alpha w14:val="60000"/>
+            </w14:schemeClr>
+          </w14:shadow>
+          <w14:textOutline w14:w="0" w14:cap="flat" w14:cmpd="sng" w14:algn="ctr">
+            <w14:noFill/>
+            <w14:prstDash w14:val="solid"/>
+            <w14:round/>
+          </w14:textOutline>
+        </w:rPr>
+        <w:t>Información de la App:</w:t>
+      </w:r>
+      <w:r>
+        <w:rPr>
+          <w:rFonts w:ascii="Times New Roman" w:hAnsi="Times New Roman" w:cs="Times New Roman"/>
+          <w:bCs/>
+          <w:i/>
+          <w:iCs/>
+          <w:color w:val="000000" w:themeColor="text1"/>
+          <w:sz w:val="36"/>
+          <w:szCs w:val="36"/>
+          <w14:shadow w14:blurRad="38100" w14:dist="19050" w14:dir="2700000" w14:sx="100000" w14:sy="100000" w14:kx="0" w14:ky="0" w14:algn="tl">
+            <w14:schemeClr w14:val="dk1">
+              <w14:alpha w14:val="60000"/>
+            </w14:schemeClr>
+          </w14:shadow>
+          <w14:textOutline w14:w="0" w14:cap="flat" w14:cmpd="sng" w14:algn="ctr">
+            <w14:noFill/>
+            <w14:prstDash w14:val="solid"/>
+            <w14:round/>
+          </w14:textOutline>
+        </w:rPr>
+        <w:t xml:space="preserve"> Se muestra quién la desarrolló y la versión</w:t>
+      </w:r>
+      <w:r>
+        <w:rPr>
+          <w:rFonts w:ascii="Times New Roman" w:hAnsi="Times New Roman" w:cs="Times New Roman"/>
+          <w:bCs/>
+          <w:i/>
+          <w:iCs/>
+          <w:color w:val="000000" w:themeColor="text1"/>
+          <w:sz w:val="36"/>
+          <w:szCs w:val="36"/>
+          <w14:shadow w14:blurRad="38100" w14:dist="19050" w14:dir="2700000" w14:sx="100000" w14:sy="100000" w14:kx="0" w14:ky="0" w14:algn="tl">
+            <w14:schemeClr w14:val="dk1">
+              <w14:alpha w14:val="60000"/>
+            </w14:schemeClr>
+          </w14:shadow>
+          <w14:textOutline w14:w="0" w14:cap="flat" w14:cmpd="sng" w14:algn="ctr">
+            <w14:noFill/>
+            <w14:prstDash w14:val="solid"/>
+            <w14:round/>
+          </w14:textOutline>
+        </w:rPr>
+        <w:t>.</w:t>
+      </w:r>
+    </w:p>
+    <w:p>
+      <w:pPr>
+        <w:rPr>
+          <w:rFonts w:ascii="Times New Roman" w:hAnsi="Times New Roman" w:cs="Times New Roman"/>
+          <w:bCs/>
+          <w:i/>
+          <w:iCs/>
+          <w:color w:val="000000" w:themeColor="text1"/>
+          <w:sz w:val="36"/>
+          <w:szCs w:val="36"/>
+          <w14:shadow w14:blurRad="38100" w14:dist="19050" w14:dir="2700000" w14:sx="100000" w14:sy="100000" w14:kx="0" w14:ky="0" w14:algn="tl">
+            <w14:schemeClr w14:val="dk1">
+              <w14:alpha w14:val="60000"/>
+            </w14:schemeClr>
+          </w14:shadow>
+          <w14:textOutline w14:w="0" w14:cap="flat" w14:cmpd="sng" w14:algn="ctr">
+            <w14:noFill/>
+            <w14:prstDash w14:val="solid"/>
+            <w14:round/>
+          </w14:textOutline>
+        </w:rPr>
+      </w:pPr>
+      <w:r>
+        <w:rPr>
+          <w:rFonts w:ascii="Times New Roman" w:hAnsi="Times New Roman" w:cs="Times New Roman"/>
+          <w:bCs/>
+          <w:i/>
+          <w:iCs/>
+          <w:color w:val="000000" w:themeColor="text1"/>
+          <w:sz w:val="36"/>
+          <w:szCs w:val="36"/>
+          <w14:shadow w14:blurRad="38100" w14:dist="19050" w14:dir="2700000" w14:sx="100000" w14:sy="100000" w14:kx="0" w14:ky="0" w14:algn="tl">
+            <w14:schemeClr w14:val="dk1">
+              <w14:alpha w14:val="60000"/>
+            </w14:schemeClr>
+          </w14:shadow>
+          <w14:textOutline w14:w="0" w14:cap="flat" w14:cmpd="sng" w14:algn="ctr">
+            <w14:noFill/>
+            <w14:prstDash w14:val="solid"/>
+            <w14:round/>
+          </w14:textOutline>
+        </w:rPr>
+        <w:t xml:space="preserve">También los doctores pueden ingresar a la aplicación, son cargados manualmente con su nombre, apellido, matrícula médica y su especialidad. Actualmente contamos con 29 especialistas, no de todas las especialidades, pero si de varías. Para poder ingresar como doctor se pide únicamente el número de matrícula. Si todo salió bien </w:t>
+      </w:r>
+      <w:r>
+        <w:rPr>
+          <w:rFonts w:ascii="Times New Roman" w:hAnsi="Times New Roman" w:cs="Times New Roman"/>
+          <w:bCs/>
+          <w:i/>
+          <w:iCs/>
+          <w:color w:val="000000" w:themeColor="text1"/>
+          <w:sz w:val="36"/>
+          <w:szCs w:val="36"/>
+          <w14:shadow w14:blurRad="38100" w14:dist="19050" w14:dir="2700000" w14:sx="100000" w14:sy="100000" w14:kx="0" w14:ky="0" w14:algn="tl">
+            <w14:schemeClr w14:val="dk1">
+              <w14:alpha w14:val="60000"/>
+            </w14:schemeClr>
+          </w14:shadow>
+          <w14:textOutline w14:w="0" w14:cap="flat" w14:cmpd="sng" w14:algn="ctr">
+            <w14:noFill/>
+            <w14:prstDash w14:val="solid"/>
+            <w14:round/>
+          </w14:textOutline>
+        </w:rPr>
+        <w:t>e</w:t>
+      </w:r>
+      <w:r>
+        <w:rPr>
+          <w:rFonts w:ascii="Times New Roman" w:hAnsi="Times New Roman" w:cs="Times New Roman"/>
+          <w:bCs/>
+          <w:i/>
+          <w:iCs/>
+          <w:color w:val="000000" w:themeColor="text1"/>
+          <w:sz w:val="36"/>
+          <w:szCs w:val="36"/>
+          <w14:shadow w14:blurRad="38100" w14:dist="19050" w14:dir="2700000" w14:sx="100000" w14:sy="100000" w14:kx="0" w14:ky="0" w14:algn="tl">
+            <w14:schemeClr w14:val="dk1">
+              <w14:alpha w14:val="60000"/>
+            </w14:schemeClr>
+          </w14:shadow>
+          <w14:textOutline w14:w="0" w14:cap="flat" w14:cmpd="sng" w14:algn="ctr">
+            <w14:noFill/>
+            <w14:prstDash w14:val="solid"/>
+            <w14:round/>
+          </w14:textOutline>
+        </w:rPr>
+        <w:t xml:space="preserve">l doctor tiene acceso a su menú, similar al del </w:t>
+      </w:r>
+      <w:r>
+        <w:rPr>
+          <w:rFonts w:ascii="Times New Roman" w:hAnsi="Times New Roman" w:cs="Times New Roman"/>
+          <w:bCs/>
+          <w:i/>
+          <w:iCs/>
+          <w:color w:val="000000" w:themeColor="text1"/>
+          <w:sz w:val="36"/>
+          <w:szCs w:val="36"/>
+          <w14:shadow w14:blurRad="38100" w14:dist="19050" w14:dir="2700000" w14:sx="100000" w14:sy="100000" w14:kx="0" w14:ky="0" w14:algn="tl">
+            <w14:schemeClr w14:val="dk1">
+              <w14:alpha w14:val="60000"/>
+            </w14:schemeClr>
+          </w14:shadow>
+          <w14:textOutline w14:w="0" w14:cap="flat" w14:cmpd="sng" w14:algn="ctr">
+            <w14:noFill/>
+            <w14:prstDash w14:val="solid"/>
+            <w14:round/>
+          </w14:textOutline>
+        </w:rPr>
+        <w:t>usuario,</w:t>
+      </w:r>
+      <w:r>
+        <w:rPr>
+          <w:rFonts w:ascii="Times New Roman" w:hAnsi="Times New Roman" w:cs="Times New Roman"/>
+          <w:bCs/>
+          <w:i/>
+          <w:iCs/>
+          <w:color w:val="000000" w:themeColor="text1"/>
+          <w:sz w:val="36"/>
+          <w:szCs w:val="36"/>
+          <w14:shadow w14:blurRad="38100" w14:dist="19050" w14:dir="2700000" w14:sx="100000" w14:sy="100000" w14:kx="0" w14:ky="0" w14:algn="tl">
+            <w14:schemeClr w14:val="dk1">
+              <w14:alpha w14:val="60000"/>
+            </w14:schemeClr>
+          </w14:shadow>
+          <w14:textOutline w14:w="0" w14:cap="flat" w14:cmpd="sng" w14:algn="ctr">
+            <w14:noFill/>
+            <w14:prstDash w14:val="solid"/>
+            <w14:round/>
+          </w14:textOutline>
+        </w:rPr>
+        <w:t xml:space="preserve"> pero con menos opciones</w:t>
+      </w:r>
+      <w:r>
+        <w:rPr>
+          <w:rFonts w:ascii="Times New Roman" w:hAnsi="Times New Roman" w:cs="Times New Roman"/>
+          <w:bCs/>
+          <w:i/>
+          <w:iCs/>
+          <w:color w:val="000000" w:themeColor="text1"/>
+          <w:sz w:val="36"/>
+          <w:szCs w:val="36"/>
+          <w14:shadow w14:blurRad="38100" w14:dist="19050" w14:dir="2700000" w14:sx="100000" w14:sy="100000" w14:kx="0" w14:ky="0" w14:algn="tl">
+            <w14:schemeClr w14:val="dk1">
+              <w14:alpha w14:val="60000"/>
+            </w14:schemeClr>
+          </w14:shadow>
+          <w14:textOutline w14:w="0" w14:cap="flat" w14:cmpd="sng" w14:algn="ctr">
+            <w14:noFill/>
+            <w14:prstDash w14:val="solid"/>
+            <w14:round/>
+          </w14:textOutline>
+        </w:rPr>
+        <w:t xml:space="preserve"> ya que este</w:t>
+      </w:r>
+      <w:r>
+        <w:rPr>
+          <w:rFonts w:ascii="Times New Roman" w:hAnsi="Times New Roman" w:cs="Times New Roman"/>
+          <w:bCs/>
+          <w:i/>
+          <w:iCs/>
+          <w:color w:val="000000" w:themeColor="text1"/>
+          <w:sz w:val="36"/>
+          <w:szCs w:val="36"/>
+          <w14:shadow w14:blurRad="38100" w14:dist="19050" w14:dir="2700000" w14:sx="100000" w14:sy="100000" w14:kx="0" w14:ky="0" w14:algn="tl">
+            <w14:schemeClr w14:val="dk1">
+              <w14:alpha w14:val="60000"/>
+            </w14:schemeClr>
+          </w14:shadow>
+          <w14:textOutline w14:w="0" w14:cap="flat" w14:cmpd="sng" w14:algn="ctr">
+            <w14:noFill/>
+            <w14:prstDash w14:val="solid"/>
+            <w14:round/>
+          </w14:textOutline>
+        </w:rPr>
+        <w:t xml:space="preserve"> solo cuenta con 3: Ver Turnos, Información Personal y Información de la App.</w:t>
+      </w:r>
+    </w:p>
+    <w:p>
+      <w:pPr>
+        <w:rPr>
+          <w:rFonts w:ascii="Times New Roman" w:hAnsi="Times New Roman" w:cs="Times New Roman"/>
+          <w:bCs/>
+          <w:i/>
+          <w:iCs/>
+          <w:color w:val="000000" w:themeColor="text1"/>
+          <w:sz w:val="36"/>
+          <w:szCs w:val="36"/>
+          <w14:shadow w14:blurRad="38100" w14:dist="19050" w14:dir="2700000" w14:sx="100000" w14:sy="100000" w14:kx="0" w14:ky="0" w14:algn="tl">
+            <w14:schemeClr w14:val="dk1">
+              <w14:alpha w14:val="60000"/>
+            </w14:schemeClr>
+          </w14:shadow>
+          <w14:textOutline w14:w="0" w14:cap="flat" w14:cmpd="sng" w14:algn="ctr">
+            <w14:noFill/>
+            <w14:prstDash w14:val="solid"/>
+            <w14:round/>
+          </w14:textOutline>
+        </w:rPr>
+      </w:pPr>
+      <w:r>
+        <w:rPr>
+          <w:rFonts w:ascii="Times New Roman" w:hAnsi="Times New Roman" w:cs="Times New Roman"/>
+          <w:bCs/>
+          <w:i/>
+          <w:iCs/>
+          <w:color w:val="000000" w:themeColor="text1"/>
+          <w:sz w:val="36"/>
+          <w:szCs w:val="36"/>
+          <w:u w:val="single"/>
+          <w14:shadow w14:blurRad="38100" w14:dist="19050" w14:dir="2700000" w14:sx="100000" w14:sy="100000" w14:kx="0" w14:ky="0" w14:algn="tl">
+            <w14:schemeClr w14:val="dk1">
+              <w14:alpha w14:val="60000"/>
+            </w14:schemeClr>
+          </w14:shadow>
+          <w14:textOutline w14:w="0" w14:cap="flat" w14:cmpd="sng" w14:algn="ctr">
+            <w14:noFill/>
+            <w14:prstDash w14:val="solid"/>
+            <w14:round/>
+          </w14:textOutline>
+        </w:rPr>
+        <w:t>Ver</w:t>
+      </w:r>
+      <w:r>
+        <w:rPr>
+          <w:rFonts w:ascii="Times New Roman" w:hAnsi="Times New Roman" w:cs="Times New Roman"/>
+          <w:bCs/>
+          <w:i/>
+          <w:iCs/>
+          <w:color w:val="000000" w:themeColor="text1"/>
+          <w:sz w:val="36"/>
+          <w:szCs w:val="36"/>
+          <w:u w:val="single"/>
+          <w14:shadow w14:blurRad="38100" w14:dist="19050" w14:dir="2700000" w14:sx="100000" w14:sy="100000" w14:kx="0" w14:ky="0" w14:algn="tl">
+            <w14:schemeClr w14:val="dk1">
+              <w14:alpha w14:val="60000"/>
+            </w14:schemeClr>
+          </w14:shadow>
+          <w14:textOutline w14:w="0" w14:cap="flat" w14:cmpd="sng" w14:algn="ctr">
+            <w14:noFill/>
+            <w14:prstDash w14:val="solid"/>
+            <w14:round/>
+          </w14:textOutline>
+        </w:rPr>
+        <w:t xml:space="preserve"> Turnos</w:t>
+      </w:r>
+      <w:r>
+        <w:rPr>
+          <w:rFonts w:ascii="Times New Roman" w:hAnsi="Times New Roman" w:cs="Times New Roman"/>
+          <w:bCs/>
+          <w:i/>
+          <w:iCs/>
+          <w:color w:val="000000" w:themeColor="text1"/>
+          <w:sz w:val="36"/>
+          <w:szCs w:val="36"/>
+          <w14:shadow w14:blurRad="38100" w14:dist="19050" w14:dir="2700000" w14:sx="100000" w14:sy="100000" w14:kx="0" w14:ky="0" w14:algn="tl">
+            <w14:schemeClr w14:val="dk1">
+              <w14:alpha w14:val="60000"/>
+            </w14:schemeClr>
+          </w14:shadow>
+          <w14:textOutline w14:w="0" w14:cap="flat" w14:cmpd="sng" w14:algn="ctr">
+            <w14:noFill/>
+            <w14:prstDash w14:val="solid"/>
+            <w14:round/>
+          </w14:textOutline>
+        </w:rPr>
+        <w:t>: El doctor puede ver quién y para cuándo un usuario sacó turno</w:t>
+      </w:r>
+      <w:r>
+        <w:rPr>
+          <w:rFonts w:ascii="Times New Roman" w:hAnsi="Times New Roman" w:cs="Times New Roman"/>
+          <w:bCs/>
+          <w:i/>
+          <w:iCs/>
+          <w:color w:val="000000" w:themeColor="text1"/>
+          <w:sz w:val="36"/>
+          <w:szCs w:val="36"/>
+          <w14:shadow w14:blurRad="38100" w14:dist="19050" w14:dir="2700000" w14:sx="100000" w14:sy="100000" w14:kx="0" w14:ky="0" w14:algn="tl">
+            <w14:schemeClr w14:val="dk1">
+              <w14:alpha w14:val="60000"/>
+            </w14:schemeClr>
+          </w14:shadow>
+          <w14:textOutline w14:w="0" w14:cap="flat" w14:cmpd="sng" w14:algn="ctr">
+            <w14:noFill/>
+            <w14:prstDash w14:val="solid"/>
+            <w14:round/>
+          </w14:textOutline>
+        </w:rPr>
+        <w:t xml:space="preserve"> además de poder cancelar el turno.</w:t>
+      </w:r>
+    </w:p>
+    <w:p>
+      <w:pPr>
+        <w:rPr>
+          <w:rFonts w:ascii="Times New Roman" w:hAnsi="Times New Roman" w:cs="Times New Roman"/>
+          <w:bCs/>
+          <w:i/>
+          <w:iCs/>
+          <w:color w:val="000000" w:themeColor="text1"/>
+          <w:sz w:val="36"/>
+          <w:szCs w:val="36"/>
+          <w14:shadow w14:blurRad="38100" w14:dist="19050" w14:dir="2700000" w14:sx="100000" w14:sy="100000" w14:kx="0" w14:ky="0" w14:algn="tl">
+            <w14:schemeClr w14:val="dk1">
+              <w14:alpha w14:val="60000"/>
+            </w14:schemeClr>
+          </w14:shadow>
+          <w14:textOutline w14:w="0" w14:cap="flat" w14:cmpd="sng" w14:algn="ctr">
+            <w14:noFill/>
+            <w14:prstDash w14:val="solid"/>
+            <w14:round/>
+          </w14:textOutline>
+        </w:rPr>
+      </w:pPr>
+      <w:r>
+        <w:rPr>
+          <w:rFonts w:ascii="Times New Roman" w:hAnsi="Times New Roman" w:cs="Times New Roman"/>
+          <w:bCs/>
+          <w:i/>
+          <w:iCs/>
+          <w:color w:val="000000" w:themeColor="text1"/>
+          <w:sz w:val="36"/>
+          <w:szCs w:val="36"/>
+          <w:u w:val="single"/>
+          <w14:shadow w14:blurRad="38100" w14:dist="19050" w14:dir="2700000" w14:sx="100000" w14:sy="100000" w14:kx="0" w14:ky="0" w14:algn="tl">
+            <w14:schemeClr w14:val="dk1">
+              <w14:alpha w14:val="60000"/>
+            </w14:schemeClr>
+          </w14:shadow>
+          <w14:textOutline w14:w="0" w14:cap="flat" w14:cmpd="sng" w14:algn="ctr">
+            <w14:noFill/>
+            <w14:prstDash w14:val="solid"/>
+            <w14:round/>
+          </w14:textOutline>
+        </w:rPr>
+        <w:t>Información Personal y de la App</w:t>
+      </w:r>
+      <w:r>
+        <w:rPr>
+          <w:rFonts w:ascii="Times New Roman" w:hAnsi="Times New Roman" w:cs="Times New Roman"/>
+          <w:bCs/>
+          <w:i/>
+          <w:iCs/>
+          <w:color w:val="000000" w:themeColor="text1"/>
+          <w:sz w:val="36"/>
+          <w:szCs w:val="36"/>
+          <w14:shadow w14:blurRad="38100" w14:dist="19050" w14:dir="2700000" w14:sx="100000" w14:sy="100000" w14:kx="0" w14:ky="0" w14:algn="tl">
+            <w14:schemeClr w14:val="dk1">
+              <w14:alpha w14:val="60000"/>
+            </w14:schemeClr>
+          </w14:shadow>
+          <w14:textOutline w14:w="0" w14:cap="flat" w14:cmpd="sng" w14:algn="ctr">
+            <w14:noFill/>
+            <w14:prstDash w14:val="solid"/>
+            <w14:round/>
+          </w14:textOutline>
+        </w:rPr>
+        <w:t>: Igual que el del paciente</w:t>
+      </w:r>
+      <w:r>
+        <w:rPr>
+          <w:rFonts w:ascii="Times New Roman" w:hAnsi="Times New Roman" w:cs="Times New Roman"/>
+          <w:bCs/>
+          <w:i/>
+          <w:iCs/>
+          <w:color w:val="000000" w:themeColor="text1"/>
+          <w:sz w:val="36"/>
+          <w:szCs w:val="36"/>
+          <w14:shadow w14:blurRad="38100" w14:dist="19050" w14:dir="2700000" w14:sx="100000" w14:sy="100000" w14:kx="0" w14:ky="0" w14:algn="tl">
+            <w14:schemeClr w14:val="dk1">
+              <w14:alpha w14:val="60000"/>
+            </w14:schemeClr>
+          </w14:shadow>
+          <w14:textOutline w14:w="0" w14:cap="flat" w14:cmpd="sng" w14:algn="ctr">
+            <w14:noFill/>
+            <w14:prstDash w14:val="solid"/>
+            <w14:round/>
+          </w14:textOutline>
+        </w:rPr>
+        <w:t xml:space="preserve"> per en este caso para el doctor, en información de la app no cambia nada con respecto a la del paciente</w:t>
+      </w:r>
+      <w:r>
+        <w:rPr>
+          <w:rFonts w:ascii="Times New Roman" w:hAnsi="Times New Roman" w:cs="Times New Roman"/>
+          <w:bCs/>
+          <w:i/>
+          <w:iCs/>
+          <w:color w:val="000000" w:themeColor="text1"/>
+          <w:sz w:val="36"/>
+          <w:szCs w:val="36"/>
+          <w14:shadow w14:blurRad="38100" w14:dist="19050" w14:dir="2700000" w14:sx="100000" w14:sy="100000" w14:kx="0" w14:ky="0" w14:algn="tl">
+            <w14:schemeClr w14:val="dk1">
+              <w14:alpha w14:val="60000"/>
+            </w14:schemeClr>
+          </w14:shadow>
+          <w14:textOutline w14:w="0" w14:cap="flat" w14:cmpd="sng" w14:algn="ctr">
+            <w14:noFill/>
+            <w14:prstDash w14:val="solid"/>
+            <w14:round/>
+          </w14:textOutline>
+        </w:rPr>
+        <w:t>.</w:t>
+      </w:r>
+    </w:p>
+    <w:p>
+      <w:pPr>
+        <w:rPr>
+          <w:rFonts w:ascii="Times New Roman" w:hAnsi="Times New Roman" w:cs="Times New Roman"/>
+          <w:bCs/>
+          <w:i/>
+          <w:iCs/>
+          <w:color w:val="000000" w:themeColor="text1"/>
+          <w:sz w:val="36"/>
+          <w:szCs w:val="36"/>
+          <w14:shadow w14:blurRad="38100" w14:dist="19050" w14:dir="2700000" w14:sx="100000" w14:sy="100000" w14:kx="0" w14:ky="0" w14:algn="tl">
+            <w14:schemeClr w14:val="dk1">
+              <w14:alpha w14:val="60000"/>
+            </w14:schemeClr>
+          </w14:shadow>
+          <w14:textOutline w14:w="0" w14:cap="flat" w14:cmpd="sng" w14:algn="ctr">
+            <w14:noFill/>
+            <w14:prstDash w14:val="solid"/>
+            <w14:round/>
+          </w14:textOutline>
+        </w:rPr>
+      </w:pPr>
+      <w:r>
+        <w:rPr>
+          <w:rFonts w:ascii="Times New Roman" w:hAnsi="Times New Roman" w:cs="Times New Roman"/>
+          <w:bCs/>
+          <w:i/>
+          <w:iCs/>
+          <w:color w:val="000000" w:themeColor="text1"/>
+          <w:sz w:val="36"/>
+          <w:szCs w:val="36"/>
+          <w:u w:val="single"/>
+          <w14:shadow w14:blurRad="38100" w14:dist="19050" w14:dir="2700000" w14:sx="100000" w14:sy="100000" w14:kx="0" w14:ky="0" w14:algn="tl">
+            <w14:schemeClr w14:val="dk1">
+              <w14:alpha w14:val="60000"/>
+            </w14:schemeClr>
+          </w14:shadow>
+          <w14:textOutline w14:w="0" w14:cap="flat" w14:cmpd="sng" w14:algn="ctr">
+            <w14:noFill/>
+            <w14:prstDash w14:val="solid"/>
+            <w14:round/>
+          </w14:textOutline>
+        </w:rPr>
+        <w:t>Funciones</w:t>
+      </w:r>
+    </w:p>
+    <w:p>
+      <w:pPr>
+        <w:rPr>
+          <w:rFonts w:ascii="Times New Roman" w:hAnsi="Times New Roman" w:cs="Times New Roman"/>
+          <w:bCs/>
+          <w:i/>
+          <w:iCs/>
+          <w:color w:val="000000" w:themeColor="text1"/>
+          <w:sz w:val="36"/>
+          <w:szCs w:val="36"/>
+          <w14:shadow w14:blurRad="38100" w14:dist="19050" w14:dir="2700000" w14:sx="100000" w14:sy="100000" w14:kx="0" w14:ky="0" w14:algn="tl">
+            <w14:schemeClr w14:val="dk1">
+              <w14:alpha w14:val="60000"/>
+            </w14:schemeClr>
+          </w14:shadow>
+          <w14:textOutline w14:w="0" w14:cap="flat" w14:cmpd="sng" w14:algn="ctr">
+            <w14:noFill/>
+            <w14:prstDash w14:val="solid"/>
+            <w14:round/>
+          </w14:textOutline>
+        </w:rPr>
+      </w:pPr>
+      <w:r>
+        <w:rPr>
+          <w:rFonts w:ascii="Times New Roman" w:hAnsi="Times New Roman" w:cs="Times New Roman"/>
+          <w:bCs/>
+          <w:i/>
+          <w:iCs/>
+          <w:color w:val="000000" w:themeColor="text1"/>
+          <w:sz w:val="36"/>
+          <w:szCs w:val="36"/>
+          <w14:shadow w14:blurRad="38100" w14:dist="19050" w14:dir="2700000" w14:sx="100000" w14:sy="100000" w14:kx="0" w14:ky="0" w14:algn="tl">
+            <w14:schemeClr w14:val="dk1">
+              <w14:alpha w14:val="60000"/>
+            </w14:schemeClr>
+          </w14:shadow>
+          <w14:textOutline w14:w="0" w14:cap="flat" w14:cmpd="sng" w14:algn="ctr">
+            <w14:noFill/>
+            <w14:prstDash w14:val="solid"/>
+            <w14:round/>
+          </w14:textOutline>
+        </w:rPr>
+        <w:t xml:space="preserve"> Existen funciones que a simple vista son complejas de entender y son las siguientes:</w:t>
+      </w:r>
+    </w:p>
+    <w:p>
+      <w:pPr>
+        <w:rPr>
+          <w:rFonts w:ascii="Times New Roman" w:hAnsi="Times New Roman" w:cs="Times New Roman"/>
+          <w:bCs/>
+          <w:i/>
+          <w:iCs/>
+          <w:color w:val="000000" w:themeColor="text1"/>
+          <w:sz w:val="36"/>
+          <w:szCs w:val="36"/>
+          <w14:shadow w14:blurRad="38100" w14:dist="19050" w14:dir="2700000" w14:sx="100000" w14:sy="100000" w14:kx="0" w14:ky="0" w14:algn="tl">
+            <w14:schemeClr w14:val="dk1">
+              <w14:alpha w14:val="60000"/>
+            </w14:schemeClr>
+          </w14:shadow>
+          <w14:textOutline w14:w="0" w14:cap="flat" w14:cmpd="sng" w14:algn="ctr">
+            <w14:noFill/>
+            <w14:prstDash w14:val="solid"/>
+            <w14:round/>
+          </w14:textOutline>
+        </w:rPr>
+      </w:pPr>
       <w:proofErr w:type="spellStart"/>
       <w:r>
         <w:rPr>
@@ -1172,18 +2247,20 @@
           <w:color w:val="000000" w:themeColor="text1"/>
           <w:sz w:val="36"/>
           <w:szCs w:val="36"/>
-          <w14:shadow w14:blurRad="38100" w14:dist="19050" w14:dir="2700000" w14:sx="100000" w14:sy="100000" w14:kx="0" w14:ky="0" w14:algn="tl">
-            <w14:schemeClr w14:val="dk1">
-              <w14:alpha w14:val="60000"/>
-            </w14:schemeClr>
-          </w14:shadow>
-          <w14:textOutline w14:w="0" w14:cap="flat" w14:cmpd="sng" w14:algn="ctr">
-            <w14:noFill/>
-            <w14:prstDash w14:val="solid"/>
-            <w14:round/>
-          </w14:textOutline>
-        </w:rPr>
-        <w:t>pseint</w:t>
+          <w:u w:val="single"/>
+          <w14:shadow w14:blurRad="38100" w14:dist="19050" w14:dir="2700000" w14:sx="100000" w14:sy="100000" w14:kx="0" w14:ky="0" w14:algn="tl">
+            <w14:schemeClr w14:val="dk1">
+              <w14:alpha w14:val="60000"/>
+            </w14:schemeClr>
+          </w14:shadow>
+          <w14:textOutline w14:w="0" w14:cap="flat" w14:cmpd="sng" w14:algn="ctr">
+            <w14:noFill/>
+            <w14:prstDash w14:val="solid"/>
+            <w14:round/>
+          </w14:textOutline>
+        </w:rPr>
+        <w:lastRenderedPageBreak/>
+        <w:t>Matrizfecha</w:t>
       </w:r>
       <w:proofErr w:type="spellEnd"/>
       <w:r>
@@ -1206,977 +2283,7 @@
             <w14:round/>
           </w14:textOutline>
         </w:rPr>
-        <w:t xml:space="preserve"> llamada </w:t>
-      </w:r>
-      <w:proofErr w:type="spellStart"/>
-      <w:proofErr w:type="gramStart"/>
-      <w:r>
-        <w:rPr>
-          <w:rFonts w:ascii="Times New Roman" w:hAnsi="Times New Roman" w:cs="Times New Roman"/>
-          <w:bCs/>
-          <w:i/>
-          <w:iCs/>
-          <w:color w:val="000000" w:themeColor="text1"/>
-          <w:sz w:val="36"/>
-          <w:szCs w:val="36"/>
-          <w14:shadow w14:blurRad="38100" w14:dist="19050" w14:dir="2700000" w14:sx="100000" w14:sy="100000" w14:kx="0" w14:ky="0" w14:algn="tl">
-            <w14:schemeClr w14:val="dk1">
-              <w14:alpha w14:val="60000"/>
-            </w14:schemeClr>
-          </w14:shadow>
-          <w14:textOutline w14:w="0" w14:cap="flat" w14:cmpd="sng" w14:algn="ctr">
-            <w14:noFill/>
-            <w14:prstDash w14:val="solid"/>
-            <w14:round/>
-          </w14:textOutline>
-        </w:rPr>
-        <w:t>FechaActual</w:t>
-      </w:r>
-      <w:proofErr w:type="spellEnd"/>
-      <w:r>
-        <w:rPr>
-          <w:rFonts w:ascii="Times New Roman" w:hAnsi="Times New Roman" w:cs="Times New Roman"/>
-          <w:bCs/>
-          <w:i/>
-          <w:iCs/>
-          <w:color w:val="000000" w:themeColor="text1"/>
-          <w:sz w:val="36"/>
-          <w:szCs w:val="36"/>
-          <w14:shadow w14:blurRad="38100" w14:dist="19050" w14:dir="2700000" w14:sx="100000" w14:sy="100000" w14:kx="0" w14:ky="0" w14:algn="tl">
-            <w14:schemeClr w14:val="dk1">
-              <w14:alpha w14:val="60000"/>
-            </w14:schemeClr>
-          </w14:shadow>
-          <w14:textOutline w14:w="0" w14:cap="flat" w14:cmpd="sng" w14:algn="ctr">
-            <w14:noFill/>
-            <w14:prstDash w14:val="solid"/>
-            <w14:round/>
-          </w14:textOutline>
-        </w:rPr>
-        <w:t>(</w:t>
-      </w:r>
-      <w:proofErr w:type="gramEnd"/>
-      <w:r>
-        <w:rPr>
-          <w:rFonts w:ascii="Times New Roman" w:hAnsi="Times New Roman" w:cs="Times New Roman"/>
-          <w:bCs/>
-          <w:i/>
-          <w:iCs/>
-          <w:color w:val="000000" w:themeColor="text1"/>
-          <w:sz w:val="36"/>
-          <w:szCs w:val="36"/>
-          <w14:shadow w14:blurRad="38100" w14:dist="19050" w14:dir="2700000" w14:sx="100000" w14:sy="100000" w14:kx="0" w14:ky="0" w14:algn="tl">
-            <w14:schemeClr w14:val="dk1">
-              <w14:alpha w14:val="60000"/>
-            </w14:schemeClr>
-          </w14:shadow>
-          <w14:textOutline w14:w="0" w14:cap="flat" w14:cmpd="sng" w14:algn="ctr">
-            <w14:noFill/>
-            <w14:prstDash w14:val="solid"/>
-            <w14:round/>
-          </w14:textOutline>
-        </w:rPr>
-        <w:t>) por ende se pasa directamente al apartado de selección de sedes</w:t>
-      </w:r>
-      <w:r>
-        <w:rPr>
-          <w:rFonts w:ascii="Times New Roman" w:hAnsi="Times New Roman" w:cs="Times New Roman"/>
-          <w:bCs/>
-          <w:i/>
-          <w:iCs/>
-          <w:color w:val="000000" w:themeColor="text1"/>
-          <w:sz w:val="36"/>
-          <w:szCs w:val="36"/>
-          <w14:shadow w14:blurRad="38100" w14:dist="19050" w14:dir="2700000" w14:sx="100000" w14:sy="100000" w14:kx="0" w14:ky="0" w14:algn="tl">
-            <w14:schemeClr w14:val="dk1">
-              <w14:alpha w14:val="60000"/>
-            </w14:schemeClr>
-          </w14:shadow>
-          <w14:textOutline w14:w="0" w14:cap="flat" w14:cmpd="sng" w14:algn="ctr">
-            <w14:noFill/>
-            <w14:prstDash w14:val="solid"/>
-            <w14:round/>
-          </w14:textOutline>
-        </w:rPr>
-        <w:t xml:space="preserve">, </w:t>
-      </w:r>
-      <w:r>
-        <w:rPr>
-          <w:rFonts w:ascii="Times New Roman" w:hAnsi="Times New Roman" w:cs="Times New Roman"/>
-          <w:bCs/>
-          <w:i/>
-          <w:iCs/>
-          <w:color w:val="000000" w:themeColor="text1"/>
-          <w:sz w:val="36"/>
-          <w:szCs w:val="36"/>
-          <w14:shadow w14:blurRad="38100" w14:dist="19050" w14:dir="2700000" w14:sx="100000" w14:sy="100000" w14:kx="0" w14:ky="0" w14:algn="tl">
-            <w14:schemeClr w14:val="dk1">
-              <w14:alpha w14:val="60000"/>
-            </w14:schemeClr>
-          </w14:shadow>
-          <w14:textOutline w14:w="0" w14:cap="flat" w14:cmpd="sng" w14:algn="ctr">
-            <w14:noFill/>
-            <w14:prstDash w14:val="solid"/>
-            <w14:round/>
-          </w14:textOutline>
-        </w:rPr>
-        <w:t xml:space="preserve">luego </w:t>
-      </w:r>
-      <w:r>
-        <w:rPr>
-          <w:rFonts w:ascii="Times New Roman" w:hAnsi="Times New Roman" w:cs="Times New Roman"/>
-          <w:bCs/>
-          <w:i/>
-          <w:iCs/>
-          <w:color w:val="000000" w:themeColor="text1"/>
-          <w:sz w:val="36"/>
-          <w:szCs w:val="36"/>
-          <w14:shadow w14:blurRad="38100" w14:dist="19050" w14:dir="2700000" w14:sx="100000" w14:sy="100000" w14:kx="0" w14:ky="0" w14:algn="tl">
-            <w14:schemeClr w14:val="dk1">
-              <w14:alpha w14:val="60000"/>
-            </w14:schemeClr>
-          </w14:shadow>
-          <w14:textOutline w14:w="0" w14:cap="flat" w14:cmpd="sng" w14:algn="ctr">
-            <w14:noFill/>
-            <w14:prstDash w14:val="solid"/>
-            <w14:round/>
-          </w14:textOutline>
-        </w:rPr>
-        <w:t>especialidades y por último a los doctores con sus fechas de disponibilidad</w:t>
-      </w:r>
-      <w:r>
-        <w:rPr>
-          <w:rFonts w:ascii="Times New Roman" w:hAnsi="Times New Roman" w:cs="Times New Roman"/>
-          <w:bCs/>
-          <w:i/>
-          <w:iCs/>
-          <w:color w:val="000000" w:themeColor="text1"/>
-          <w:sz w:val="36"/>
-          <w:szCs w:val="36"/>
-          <w14:shadow w14:blurRad="38100" w14:dist="19050" w14:dir="2700000" w14:sx="100000" w14:sy="100000" w14:kx="0" w14:ky="0" w14:algn="tl">
-            <w14:schemeClr w14:val="dk1">
-              <w14:alpha w14:val="60000"/>
-            </w14:schemeClr>
-          </w14:shadow>
-          <w14:textOutline w14:w="0" w14:cap="flat" w14:cmpd="sng" w14:algn="ctr">
-            <w14:noFill/>
-            <w14:prstDash w14:val="solid"/>
-            <w14:round/>
-          </w14:textOutline>
-        </w:rPr>
-        <w:t xml:space="preserve"> con sus horarios</w:t>
-      </w:r>
-      <w:r>
-        <w:rPr>
-          <w:rFonts w:ascii="Times New Roman" w:hAnsi="Times New Roman" w:cs="Times New Roman"/>
-          <w:bCs/>
-          <w:i/>
-          <w:iCs/>
-          <w:color w:val="000000" w:themeColor="text1"/>
-          <w:sz w:val="36"/>
-          <w:szCs w:val="36"/>
-          <w14:shadow w14:blurRad="38100" w14:dist="19050" w14:dir="2700000" w14:sx="100000" w14:sy="100000" w14:kx="0" w14:ky="0" w14:algn="tl">
-            <w14:schemeClr w14:val="dk1">
-              <w14:alpha w14:val="60000"/>
-            </w14:schemeClr>
-          </w14:shadow>
-          <w14:textOutline w14:w="0" w14:cap="flat" w14:cmpd="sng" w14:algn="ctr">
-            <w14:noFill/>
-            <w14:prstDash w14:val="solid"/>
-            <w14:round/>
-          </w14:textOutline>
-        </w:rPr>
-        <w:t xml:space="preserve">. </w:t>
-      </w:r>
-    </w:p>
-    <w:p>
-      <w:pPr>
-        <w:rPr>
-          <w:rFonts w:ascii="Times New Roman" w:hAnsi="Times New Roman" w:cs="Times New Roman"/>
-          <w:bCs/>
-          <w:i/>
-          <w:iCs/>
-          <w:color w:val="000000" w:themeColor="text1"/>
-          <w:sz w:val="36"/>
-          <w:szCs w:val="36"/>
-          <w14:shadow w14:blurRad="38100" w14:dist="19050" w14:dir="2700000" w14:sx="100000" w14:sy="100000" w14:kx="0" w14:ky="0" w14:algn="tl">
-            <w14:schemeClr w14:val="dk1">
-              <w14:alpha w14:val="60000"/>
-            </w14:schemeClr>
-          </w14:shadow>
-          <w14:textOutline w14:w="0" w14:cap="flat" w14:cmpd="sng" w14:algn="ctr">
-            <w14:noFill/>
-            <w14:prstDash w14:val="solid"/>
-            <w14:round/>
-          </w14:textOutline>
-        </w:rPr>
-      </w:pPr>
-      <w:r>
-        <w:rPr>
-          <w:rFonts w:ascii="Times New Roman" w:hAnsi="Times New Roman" w:cs="Times New Roman"/>
-          <w:bCs/>
-          <w:i/>
-          <w:iCs/>
-          <w:color w:val="000000" w:themeColor="text1"/>
-          <w:sz w:val="36"/>
-          <w:szCs w:val="36"/>
-          <w:u w:val="single"/>
-          <w14:shadow w14:blurRad="38100" w14:dist="19050" w14:dir="2700000" w14:sx="100000" w14:sy="100000" w14:kx="0" w14:ky="0" w14:algn="tl">
-            <w14:schemeClr w14:val="dk1">
-              <w14:alpha w14:val="60000"/>
-            </w14:schemeClr>
-          </w14:shadow>
-          <w14:textOutline w14:w="0" w14:cap="flat" w14:cmpd="sng" w14:algn="ctr">
-            <w14:noFill/>
-            <w14:prstDash w14:val="solid"/>
-            <w14:round/>
-          </w14:textOutline>
-        </w:rPr>
-        <w:lastRenderedPageBreak/>
-        <w:t>Ver Turno:</w:t>
-      </w:r>
-      <w:r>
-        <w:rPr>
-          <w:rFonts w:ascii="Times New Roman" w:hAnsi="Times New Roman" w:cs="Times New Roman"/>
-          <w:bCs/>
-          <w:i/>
-          <w:iCs/>
-          <w:color w:val="000000" w:themeColor="text1"/>
-          <w:sz w:val="36"/>
-          <w:szCs w:val="36"/>
-          <w14:shadow w14:blurRad="38100" w14:dist="19050" w14:dir="2700000" w14:sx="100000" w14:sy="100000" w14:kx="0" w14:ky="0" w14:algn="tl">
-            <w14:schemeClr w14:val="dk1">
-              <w14:alpha w14:val="60000"/>
-            </w14:schemeClr>
-          </w14:shadow>
-          <w14:textOutline w14:w="0" w14:cap="flat" w14:cmpd="sng" w14:algn="ctr">
-            <w14:noFill/>
-            <w14:prstDash w14:val="solid"/>
-            <w14:round/>
-          </w14:textOutline>
-        </w:rPr>
-        <w:t xml:space="preserve"> </w:t>
-      </w:r>
-      <w:r>
-        <w:rPr>
-          <w:rFonts w:ascii="Times New Roman" w:hAnsi="Times New Roman" w:cs="Times New Roman"/>
-          <w:bCs/>
-          <w:i/>
-          <w:iCs/>
-          <w:color w:val="000000" w:themeColor="text1"/>
-          <w:sz w:val="36"/>
-          <w:szCs w:val="36"/>
-          <w14:shadow w14:blurRad="38100" w14:dist="19050" w14:dir="2700000" w14:sx="100000" w14:sy="100000" w14:kx="0" w14:ky="0" w14:algn="tl">
-            <w14:schemeClr w14:val="dk1">
-              <w14:alpha w14:val="60000"/>
-            </w14:schemeClr>
-          </w14:shadow>
-          <w14:textOutline w14:w="0" w14:cap="flat" w14:cmpd="sng" w14:algn="ctr">
-            <w14:noFill/>
-            <w14:prstDash w14:val="solid"/>
-            <w14:round/>
-          </w14:textOutline>
-        </w:rPr>
-        <w:t>Se ve el turno que el usuario sacó</w:t>
-      </w:r>
-      <w:r>
-        <w:rPr>
-          <w:rFonts w:ascii="Times New Roman" w:hAnsi="Times New Roman" w:cs="Times New Roman"/>
-          <w:bCs/>
-          <w:i/>
-          <w:iCs/>
-          <w:color w:val="000000" w:themeColor="text1"/>
-          <w:sz w:val="36"/>
-          <w:szCs w:val="36"/>
-          <w14:shadow w14:blurRad="38100" w14:dist="19050" w14:dir="2700000" w14:sx="100000" w14:sy="100000" w14:kx="0" w14:ky="0" w14:algn="tl">
-            <w14:schemeClr w14:val="dk1">
-              <w14:alpha w14:val="60000"/>
-            </w14:schemeClr>
-          </w14:shadow>
-          <w14:textOutline w14:w="0" w14:cap="flat" w14:cmpd="sng" w14:algn="ctr">
-            <w14:noFill/>
-            <w14:prstDash w14:val="solid"/>
-            <w14:round/>
-          </w14:textOutline>
-        </w:rPr>
-        <w:t xml:space="preserve"> detallando nombre completo del doctor/a, fecha y hora del turno y a lo último la sede</w:t>
-      </w:r>
-      <w:r>
-        <w:rPr>
-          <w:rFonts w:ascii="Times New Roman" w:hAnsi="Times New Roman" w:cs="Times New Roman"/>
-          <w:bCs/>
-          <w:i/>
-          <w:iCs/>
-          <w:color w:val="000000" w:themeColor="text1"/>
-          <w:sz w:val="36"/>
-          <w:szCs w:val="36"/>
-          <w14:shadow w14:blurRad="38100" w14:dist="19050" w14:dir="2700000" w14:sx="100000" w14:sy="100000" w14:kx="0" w14:ky="0" w14:algn="tl">
-            <w14:schemeClr w14:val="dk1">
-              <w14:alpha w14:val="60000"/>
-            </w14:schemeClr>
-          </w14:shadow>
-          <w14:textOutline w14:w="0" w14:cap="flat" w14:cmpd="sng" w14:algn="ctr">
-            <w14:noFill/>
-            <w14:prstDash w14:val="solid"/>
-            <w14:round/>
-          </w14:textOutline>
-        </w:rPr>
-        <w:t>.</w:t>
-      </w:r>
-      <w:r>
-        <w:rPr>
-          <w:rFonts w:ascii="Times New Roman" w:hAnsi="Times New Roman" w:cs="Times New Roman"/>
-          <w:bCs/>
-          <w:i/>
-          <w:iCs/>
-          <w:color w:val="000000" w:themeColor="text1"/>
-          <w:sz w:val="36"/>
-          <w:szCs w:val="36"/>
-          <w14:shadow w14:blurRad="38100" w14:dist="19050" w14:dir="2700000" w14:sx="100000" w14:sy="100000" w14:kx="0" w14:ky="0" w14:algn="tl">
-            <w14:schemeClr w14:val="dk1">
-              <w14:alpha w14:val="60000"/>
-            </w14:schemeClr>
-          </w14:shadow>
-          <w14:textOutline w14:w="0" w14:cap="flat" w14:cmpd="sng" w14:algn="ctr">
-            <w14:noFill/>
-            <w14:prstDash w14:val="solid"/>
-            <w14:round/>
-          </w14:textOutline>
-        </w:rPr>
-        <w:t xml:space="preserve"> Cuenta con la opción de cancelar turno bueno solo el apartado de seleccionar volver al menú y cancelar turno.</w:t>
-      </w:r>
-    </w:p>
-    <w:p>
-      <w:pPr>
-        <w:rPr>
-          <w:rFonts w:ascii="Times New Roman" w:hAnsi="Times New Roman" w:cs="Times New Roman"/>
-          <w:bCs/>
-          <w:i/>
-          <w:iCs/>
-          <w:color w:val="000000" w:themeColor="text1"/>
-          <w:sz w:val="36"/>
-          <w:szCs w:val="36"/>
-          <w14:shadow w14:blurRad="38100" w14:dist="19050" w14:dir="2700000" w14:sx="100000" w14:sy="100000" w14:kx="0" w14:ky="0" w14:algn="tl">
-            <w14:schemeClr w14:val="dk1">
-              <w14:alpha w14:val="60000"/>
-            </w14:schemeClr>
-          </w14:shadow>
-          <w14:textOutline w14:w="0" w14:cap="flat" w14:cmpd="sng" w14:algn="ctr">
-            <w14:noFill/>
-            <w14:prstDash w14:val="solid"/>
-            <w14:round/>
-          </w14:textOutline>
-        </w:rPr>
-      </w:pPr>
-      <w:r>
-        <w:rPr>
-          <w:rFonts w:ascii="Times New Roman" w:hAnsi="Times New Roman" w:cs="Times New Roman"/>
-          <w:bCs/>
-          <w:i/>
-          <w:iCs/>
-          <w:color w:val="000000" w:themeColor="text1"/>
-          <w:sz w:val="36"/>
-          <w:szCs w:val="36"/>
-          <w:u w:val="single"/>
-          <w14:shadow w14:blurRad="38100" w14:dist="19050" w14:dir="2700000" w14:sx="100000" w14:sy="100000" w14:kx="0" w14:ky="0" w14:algn="tl">
-            <w14:schemeClr w14:val="dk1">
-              <w14:alpha w14:val="60000"/>
-            </w14:schemeClr>
-          </w14:shadow>
-          <w14:textOutline w14:w="0" w14:cap="flat" w14:cmpd="sng" w14:algn="ctr">
-            <w14:noFill/>
-            <w14:prstDash w14:val="solid"/>
-            <w14:round/>
-          </w14:textOutline>
-        </w:rPr>
-        <w:t>Datos Personales:</w:t>
-      </w:r>
-      <w:r>
-        <w:rPr>
-          <w:rFonts w:ascii="Times New Roman" w:hAnsi="Times New Roman" w:cs="Times New Roman"/>
-          <w:bCs/>
-          <w:i/>
-          <w:iCs/>
-          <w:color w:val="000000" w:themeColor="text1"/>
-          <w:sz w:val="36"/>
-          <w:szCs w:val="36"/>
-          <w14:shadow w14:blurRad="38100" w14:dist="19050" w14:dir="2700000" w14:sx="100000" w14:sy="100000" w14:kx="0" w14:ky="0" w14:algn="tl">
-            <w14:schemeClr w14:val="dk1">
-              <w14:alpha w14:val="60000"/>
-            </w14:schemeClr>
-          </w14:shadow>
-          <w14:textOutline w14:w="0" w14:cap="flat" w14:cmpd="sng" w14:algn="ctr">
-            <w14:noFill/>
-            <w14:prstDash w14:val="solid"/>
-            <w14:round/>
-          </w14:textOutline>
-        </w:rPr>
-        <w:t xml:space="preserve"> </w:t>
-      </w:r>
-      <w:r>
-        <w:rPr>
-          <w:rFonts w:ascii="Times New Roman" w:hAnsi="Times New Roman" w:cs="Times New Roman"/>
-          <w:bCs/>
-          <w:i/>
-          <w:iCs/>
-          <w:color w:val="000000" w:themeColor="text1"/>
-          <w:sz w:val="36"/>
-          <w:szCs w:val="36"/>
-          <w14:shadow w14:blurRad="38100" w14:dist="19050" w14:dir="2700000" w14:sx="100000" w14:sy="100000" w14:kx="0" w14:ky="0" w14:algn="tl">
-            <w14:schemeClr w14:val="dk1">
-              <w14:alpha w14:val="60000"/>
-            </w14:schemeClr>
-          </w14:shadow>
-          <w14:textOutline w14:w="0" w14:cap="flat" w14:cmpd="sng" w14:algn="ctr">
-            <w14:noFill/>
-            <w14:prstDash w14:val="solid"/>
-            <w14:round/>
-          </w14:textOutline>
-        </w:rPr>
-        <w:t>El usuario puede ver los datos que ingresó cuando creó su cuenta.</w:t>
-      </w:r>
-    </w:p>
-    <w:p>
-      <w:pPr>
-        <w:rPr>
-          <w:rFonts w:ascii="Times New Roman" w:hAnsi="Times New Roman" w:cs="Times New Roman"/>
-          <w:bCs/>
-          <w:i/>
-          <w:iCs/>
-          <w:color w:val="000000" w:themeColor="text1"/>
-          <w:sz w:val="36"/>
-          <w:szCs w:val="36"/>
-          <w14:shadow w14:blurRad="38100" w14:dist="19050" w14:dir="2700000" w14:sx="100000" w14:sy="100000" w14:kx="0" w14:ky="0" w14:algn="tl">
-            <w14:schemeClr w14:val="dk1">
-              <w14:alpha w14:val="60000"/>
-            </w14:schemeClr>
-          </w14:shadow>
-          <w14:textOutline w14:w="0" w14:cap="flat" w14:cmpd="sng" w14:algn="ctr">
-            <w14:noFill/>
-            <w14:prstDash w14:val="solid"/>
-            <w14:round/>
-          </w14:textOutline>
-        </w:rPr>
-      </w:pPr>
-      <w:r>
-        <w:rPr>
-          <w:rFonts w:ascii="Times New Roman" w:hAnsi="Times New Roman" w:cs="Times New Roman"/>
-          <w:bCs/>
-          <w:i/>
-          <w:iCs/>
-          <w:color w:val="000000" w:themeColor="text1"/>
-          <w:sz w:val="36"/>
-          <w:szCs w:val="36"/>
-          <w:u w:val="single"/>
-          <w14:shadow w14:blurRad="38100" w14:dist="19050" w14:dir="2700000" w14:sx="100000" w14:sy="100000" w14:kx="0" w14:ky="0" w14:algn="tl">
-            <w14:schemeClr w14:val="dk1">
-              <w14:alpha w14:val="60000"/>
-            </w14:schemeClr>
-          </w14:shadow>
-          <w14:textOutline w14:w="0" w14:cap="flat" w14:cmpd="sng" w14:algn="ctr">
-            <w14:noFill/>
-            <w14:prstDash w14:val="solid"/>
-            <w14:round/>
-          </w14:textOutline>
-        </w:rPr>
-        <w:t>Información de la App:</w:t>
-      </w:r>
-      <w:r>
-        <w:rPr>
-          <w:rFonts w:ascii="Times New Roman" w:hAnsi="Times New Roman" w:cs="Times New Roman"/>
-          <w:bCs/>
-          <w:i/>
-          <w:iCs/>
-          <w:color w:val="000000" w:themeColor="text1"/>
-          <w:sz w:val="36"/>
-          <w:szCs w:val="36"/>
-          <w14:shadow w14:blurRad="38100" w14:dist="19050" w14:dir="2700000" w14:sx="100000" w14:sy="100000" w14:kx="0" w14:ky="0" w14:algn="tl">
-            <w14:schemeClr w14:val="dk1">
-              <w14:alpha w14:val="60000"/>
-            </w14:schemeClr>
-          </w14:shadow>
-          <w14:textOutline w14:w="0" w14:cap="flat" w14:cmpd="sng" w14:algn="ctr">
-            <w14:noFill/>
-            <w14:prstDash w14:val="solid"/>
-            <w14:round/>
-          </w14:textOutline>
-        </w:rPr>
-        <w:t xml:space="preserve"> Se muestra quién la desarrolló y la versión</w:t>
-      </w:r>
-      <w:r>
-        <w:rPr>
-          <w:rFonts w:ascii="Times New Roman" w:hAnsi="Times New Roman" w:cs="Times New Roman"/>
-          <w:bCs/>
-          <w:i/>
-          <w:iCs/>
-          <w:color w:val="000000" w:themeColor="text1"/>
-          <w:sz w:val="36"/>
-          <w:szCs w:val="36"/>
-          <w14:shadow w14:blurRad="38100" w14:dist="19050" w14:dir="2700000" w14:sx="100000" w14:sy="100000" w14:kx="0" w14:ky="0" w14:algn="tl">
-            <w14:schemeClr w14:val="dk1">
-              <w14:alpha w14:val="60000"/>
-            </w14:schemeClr>
-          </w14:shadow>
-          <w14:textOutline w14:w="0" w14:cap="flat" w14:cmpd="sng" w14:algn="ctr">
-            <w14:noFill/>
-            <w14:prstDash w14:val="solid"/>
-            <w14:round/>
-          </w14:textOutline>
-        </w:rPr>
-        <w:t>.</w:t>
-      </w:r>
-    </w:p>
-    <w:p>
-      <w:pPr>
-        <w:rPr>
-          <w:rFonts w:ascii="Times New Roman" w:hAnsi="Times New Roman" w:cs="Times New Roman"/>
-          <w:bCs/>
-          <w:i/>
-          <w:iCs/>
-          <w:color w:val="000000" w:themeColor="text1"/>
-          <w:sz w:val="36"/>
-          <w:szCs w:val="36"/>
-          <w14:shadow w14:blurRad="38100" w14:dist="19050" w14:dir="2700000" w14:sx="100000" w14:sy="100000" w14:kx="0" w14:ky="0" w14:algn="tl">
-            <w14:schemeClr w14:val="dk1">
-              <w14:alpha w14:val="60000"/>
-            </w14:schemeClr>
-          </w14:shadow>
-          <w14:textOutline w14:w="0" w14:cap="flat" w14:cmpd="sng" w14:algn="ctr">
-            <w14:noFill/>
-            <w14:prstDash w14:val="solid"/>
-            <w14:round/>
-          </w14:textOutline>
-        </w:rPr>
-      </w:pPr>
-      <w:r>
-        <w:rPr>
-          <w:rFonts w:ascii="Times New Roman" w:hAnsi="Times New Roman" w:cs="Times New Roman"/>
-          <w:bCs/>
-          <w:i/>
-          <w:iCs/>
-          <w:color w:val="000000" w:themeColor="text1"/>
-          <w:sz w:val="36"/>
-          <w:szCs w:val="36"/>
-          <w14:shadow w14:blurRad="38100" w14:dist="19050" w14:dir="2700000" w14:sx="100000" w14:sy="100000" w14:kx="0" w14:ky="0" w14:algn="tl">
-            <w14:schemeClr w14:val="dk1">
-              <w14:alpha w14:val="60000"/>
-            </w14:schemeClr>
-          </w14:shadow>
-          <w14:textOutline w14:w="0" w14:cap="flat" w14:cmpd="sng" w14:algn="ctr">
-            <w14:noFill/>
-            <w14:prstDash w14:val="solid"/>
-            <w14:round/>
-          </w14:textOutline>
-        </w:rPr>
-        <w:t xml:space="preserve">También los doctores pueden ingresar a la aplicación, son cargados manualmente con su nombre, apellido, matrícula médica y su especialidad. Actualmente contamos con 29 especialistas, no de todas las especialidades, pero si de varías. Para poder ingresar como doctor se pide únicamente el número de matrícula. Si todo salió bien l doctor tiene acceso a su menú, similar al del </w:t>
-      </w:r>
-      <w:r>
-        <w:rPr>
-          <w:rFonts w:ascii="Times New Roman" w:hAnsi="Times New Roman" w:cs="Times New Roman"/>
-          <w:bCs/>
-          <w:i/>
-          <w:iCs/>
-          <w:color w:val="000000" w:themeColor="text1"/>
-          <w:sz w:val="36"/>
-          <w:szCs w:val="36"/>
-          <w14:shadow w14:blurRad="38100" w14:dist="19050" w14:dir="2700000" w14:sx="100000" w14:sy="100000" w14:kx="0" w14:ky="0" w14:algn="tl">
-            <w14:schemeClr w14:val="dk1">
-              <w14:alpha w14:val="60000"/>
-            </w14:schemeClr>
-          </w14:shadow>
-          <w14:textOutline w14:w="0" w14:cap="flat" w14:cmpd="sng" w14:algn="ctr">
-            <w14:noFill/>
-            <w14:prstDash w14:val="solid"/>
-            <w14:round/>
-          </w14:textOutline>
-        </w:rPr>
-        <w:t>usuario,</w:t>
-      </w:r>
-      <w:r>
-        <w:rPr>
-          <w:rFonts w:ascii="Times New Roman" w:hAnsi="Times New Roman" w:cs="Times New Roman"/>
-          <w:bCs/>
-          <w:i/>
-          <w:iCs/>
-          <w:color w:val="000000" w:themeColor="text1"/>
-          <w:sz w:val="36"/>
-          <w:szCs w:val="36"/>
-          <w14:shadow w14:blurRad="38100" w14:dist="19050" w14:dir="2700000" w14:sx="100000" w14:sy="100000" w14:kx="0" w14:ky="0" w14:algn="tl">
-            <w14:schemeClr w14:val="dk1">
-              <w14:alpha w14:val="60000"/>
-            </w14:schemeClr>
-          </w14:shadow>
-          <w14:textOutline w14:w="0" w14:cap="flat" w14:cmpd="sng" w14:algn="ctr">
-            <w14:noFill/>
-            <w14:prstDash w14:val="solid"/>
-            <w14:round/>
-          </w14:textOutline>
-        </w:rPr>
-        <w:t xml:space="preserve"> pero con menos opciones</w:t>
-      </w:r>
-      <w:r>
-        <w:rPr>
-          <w:rFonts w:ascii="Times New Roman" w:hAnsi="Times New Roman" w:cs="Times New Roman"/>
-          <w:bCs/>
-          <w:i/>
-          <w:iCs/>
-          <w:color w:val="000000" w:themeColor="text1"/>
-          <w:sz w:val="36"/>
-          <w:szCs w:val="36"/>
-          <w14:shadow w14:blurRad="38100" w14:dist="19050" w14:dir="2700000" w14:sx="100000" w14:sy="100000" w14:kx="0" w14:ky="0" w14:algn="tl">
-            <w14:schemeClr w14:val="dk1">
-              <w14:alpha w14:val="60000"/>
-            </w14:schemeClr>
-          </w14:shadow>
-          <w14:textOutline w14:w="0" w14:cap="flat" w14:cmpd="sng" w14:algn="ctr">
-            <w14:noFill/>
-            <w14:prstDash w14:val="solid"/>
-            <w14:round/>
-          </w14:textOutline>
-        </w:rPr>
-        <w:t xml:space="preserve"> ya que este</w:t>
-      </w:r>
-      <w:r>
-        <w:rPr>
-          <w:rFonts w:ascii="Times New Roman" w:hAnsi="Times New Roman" w:cs="Times New Roman"/>
-          <w:bCs/>
-          <w:i/>
-          <w:iCs/>
-          <w:color w:val="000000" w:themeColor="text1"/>
-          <w:sz w:val="36"/>
-          <w:szCs w:val="36"/>
-          <w14:shadow w14:blurRad="38100" w14:dist="19050" w14:dir="2700000" w14:sx="100000" w14:sy="100000" w14:kx="0" w14:ky="0" w14:algn="tl">
-            <w14:schemeClr w14:val="dk1">
-              <w14:alpha w14:val="60000"/>
-            </w14:schemeClr>
-          </w14:shadow>
-          <w14:textOutline w14:w="0" w14:cap="flat" w14:cmpd="sng" w14:algn="ctr">
-            <w14:noFill/>
-            <w14:prstDash w14:val="solid"/>
-            <w14:round/>
-          </w14:textOutline>
-        </w:rPr>
-        <w:t xml:space="preserve"> solo cuenta con 3: Ver Turnos, Información Personal y Información de la App.</w:t>
-      </w:r>
-    </w:p>
-    <w:p>
-      <w:pPr>
-        <w:rPr>
-          <w:rFonts w:ascii="Times New Roman" w:hAnsi="Times New Roman" w:cs="Times New Roman"/>
-          <w:bCs/>
-          <w:i/>
-          <w:iCs/>
-          <w:color w:val="000000" w:themeColor="text1"/>
-          <w:sz w:val="36"/>
-          <w:szCs w:val="36"/>
-          <w14:shadow w14:blurRad="38100" w14:dist="19050" w14:dir="2700000" w14:sx="100000" w14:sy="100000" w14:kx="0" w14:ky="0" w14:algn="tl">
-            <w14:schemeClr w14:val="dk1">
-              <w14:alpha w14:val="60000"/>
-            </w14:schemeClr>
-          </w14:shadow>
-          <w14:textOutline w14:w="0" w14:cap="flat" w14:cmpd="sng" w14:algn="ctr">
-            <w14:noFill/>
-            <w14:prstDash w14:val="solid"/>
-            <w14:round/>
-          </w14:textOutline>
-        </w:rPr>
-      </w:pPr>
-      <w:r>
-        <w:rPr>
-          <w:rFonts w:ascii="Times New Roman" w:hAnsi="Times New Roman" w:cs="Times New Roman"/>
-          <w:bCs/>
-          <w:i/>
-          <w:iCs/>
-          <w:color w:val="000000" w:themeColor="text1"/>
-          <w:sz w:val="36"/>
-          <w:szCs w:val="36"/>
-          <w:u w:val="single"/>
-          <w14:shadow w14:blurRad="38100" w14:dist="19050" w14:dir="2700000" w14:sx="100000" w14:sy="100000" w14:kx="0" w14:ky="0" w14:algn="tl">
-            <w14:schemeClr w14:val="dk1">
-              <w14:alpha w14:val="60000"/>
-            </w14:schemeClr>
-          </w14:shadow>
-          <w14:textOutline w14:w="0" w14:cap="flat" w14:cmpd="sng" w14:algn="ctr">
-            <w14:noFill/>
-            <w14:prstDash w14:val="solid"/>
-            <w14:round/>
-          </w14:textOutline>
-        </w:rPr>
-        <w:t>Ver</w:t>
-      </w:r>
-      <w:r>
-        <w:rPr>
-          <w:rFonts w:ascii="Times New Roman" w:hAnsi="Times New Roman" w:cs="Times New Roman"/>
-          <w:bCs/>
-          <w:i/>
-          <w:iCs/>
-          <w:color w:val="000000" w:themeColor="text1"/>
-          <w:sz w:val="36"/>
-          <w:szCs w:val="36"/>
-          <w:u w:val="single"/>
-          <w14:shadow w14:blurRad="38100" w14:dist="19050" w14:dir="2700000" w14:sx="100000" w14:sy="100000" w14:kx="0" w14:ky="0" w14:algn="tl">
-            <w14:schemeClr w14:val="dk1">
-              <w14:alpha w14:val="60000"/>
-            </w14:schemeClr>
-          </w14:shadow>
-          <w14:textOutline w14:w="0" w14:cap="flat" w14:cmpd="sng" w14:algn="ctr">
-            <w14:noFill/>
-            <w14:prstDash w14:val="solid"/>
-            <w14:round/>
-          </w14:textOutline>
-        </w:rPr>
-        <w:t xml:space="preserve"> Turnos</w:t>
-      </w:r>
-      <w:r>
-        <w:rPr>
-          <w:rFonts w:ascii="Times New Roman" w:hAnsi="Times New Roman" w:cs="Times New Roman"/>
-          <w:bCs/>
-          <w:i/>
-          <w:iCs/>
-          <w:color w:val="000000" w:themeColor="text1"/>
-          <w:sz w:val="36"/>
-          <w:szCs w:val="36"/>
-          <w14:shadow w14:blurRad="38100" w14:dist="19050" w14:dir="2700000" w14:sx="100000" w14:sy="100000" w14:kx="0" w14:ky="0" w14:algn="tl">
-            <w14:schemeClr w14:val="dk1">
-              <w14:alpha w14:val="60000"/>
-            </w14:schemeClr>
-          </w14:shadow>
-          <w14:textOutline w14:w="0" w14:cap="flat" w14:cmpd="sng" w14:algn="ctr">
-            <w14:noFill/>
-            <w14:prstDash w14:val="solid"/>
-            <w14:round/>
-          </w14:textOutline>
-        </w:rPr>
-        <w:t>: El doctor puede ver quién y para cuándo un usuario sacó turno.</w:t>
-      </w:r>
-    </w:p>
-    <w:p>
-      <w:pPr>
-        <w:rPr>
-          <w:rFonts w:ascii="Times New Roman" w:hAnsi="Times New Roman" w:cs="Times New Roman"/>
-          <w:bCs/>
-          <w:i/>
-          <w:iCs/>
-          <w:color w:val="000000" w:themeColor="text1"/>
-          <w:sz w:val="36"/>
-          <w:szCs w:val="36"/>
-          <w14:shadow w14:blurRad="38100" w14:dist="19050" w14:dir="2700000" w14:sx="100000" w14:sy="100000" w14:kx="0" w14:ky="0" w14:algn="tl">
-            <w14:schemeClr w14:val="dk1">
-              <w14:alpha w14:val="60000"/>
-            </w14:schemeClr>
-          </w14:shadow>
-          <w14:textOutline w14:w="0" w14:cap="flat" w14:cmpd="sng" w14:algn="ctr">
-            <w14:noFill/>
-            <w14:prstDash w14:val="solid"/>
-            <w14:round/>
-          </w14:textOutline>
-        </w:rPr>
-      </w:pPr>
-      <w:r>
-        <w:rPr>
-          <w:rFonts w:ascii="Times New Roman" w:hAnsi="Times New Roman" w:cs="Times New Roman"/>
-          <w:bCs/>
-          <w:i/>
-          <w:iCs/>
-          <w:color w:val="000000" w:themeColor="text1"/>
-          <w:sz w:val="36"/>
-          <w:szCs w:val="36"/>
-          <w:u w:val="single"/>
-          <w14:shadow w14:blurRad="38100" w14:dist="19050" w14:dir="2700000" w14:sx="100000" w14:sy="100000" w14:kx="0" w14:ky="0" w14:algn="tl">
-            <w14:schemeClr w14:val="dk1">
-              <w14:alpha w14:val="60000"/>
-            </w14:schemeClr>
-          </w14:shadow>
-          <w14:textOutline w14:w="0" w14:cap="flat" w14:cmpd="sng" w14:algn="ctr">
-            <w14:noFill/>
-            <w14:prstDash w14:val="solid"/>
-            <w14:round/>
-          </w14:textOutline>
-        </w:rPr>
-        <w:t>Información Personal y de la App</w:t>
-      </w:r>
-      <w:r>
-        <w:rPr>
-          <w:rFonts w:ascii="Times New Roman" w:hAnsi="Times New Roman" w:cs="Times New Roman"/>
-          <w:bCs/>
-          <w:i/>
-          <w:iCs/>
-          <w:color w:val="000000" w:themeColor="text1"/>
-          <w:sz w:val="36"/>
-          <w:szCs w:val="36"/>
-          <w14:shadow w14:blurRad="38100" w14:dist="19050" w14:dir="2700000" w14:sx="100000" w14:sy="100000" w14:kx="0" w14:ky="0" w14:algn="tl">
-            <w14:schemeClr w14:val="dk1">
-              <w14:alpha w14:val="60000"/>
-            </w14:schemeClr>
-          </w14:shadow>
-          <w14:textOutline w14:w="0" w14:cap="flat" w14:cmpd="sng" w14:algn="ctr">
-            <w14:noFill/>
-            <w14:prstDash w14:val="solid"/>
-            <w14:round/>
-          </w14:textOutline>
-        </w:rPr>
-        <w:t>: Igual que el del paciente.</w:t>
-      </w:r>
-    </w:p>
-    <w:p>
-      <w:pPr>
-        <w:rPr>
-          <w:rFonts w:ascii="Times New Roman" w:hAnsi="Times New Roman" w:cs="Times New Roman"/>
-          <w:bCs/>
-          <w:i/>
-          <w:iCs/>
-          <w:color w:val="000000" w:themeColor="text1"/>
-          <w:sz w:val="36"/>
-          <w:szCs w:val="36"/>
-          <w14:shadow w14:blurRad="38100" w14:dist="19050" w14:dir="2700000" w14:sx="100000" w14:sy="100000" w14:kx="0" w14:ky="0" w14:algn="tl">
-            <w14:schemeClr w14:val="dk1">
-              <w14:alpha w14:val="60000"/>
-            </w14:schemeClr>
-          </w14:shadow>
-          <w14:textOutline w14:w="0" w14:cap="flat" w14:cmpd="sng" w14:algn="ctr">
-            <w14:noFill/>
-            <w14:prstDash w14:val="solid"/>
-            <w14:round/>
-          </w14:textOutline>
-        </w:rPr>
-      </w:pPr>
-      <w:r>
-        <w:rPr>
-          <w:rFonts w:ascii="Times New Roman" w:hAnsi="Times New Roman" w:cs="Times New Roman"/>
-          <w:bCs/>
-          <w:i/>
-          <w:iCs/>
-          <w:color w:val="000000" w:themeColor="text1"/>
-          <w:sz w:val="36"/>
-          <w:szCs w:val="36"/>
-          <w:u w:val="single"/>
-          <w14:shadow w14:blurRad="38100" w14:dist="19050" w14:dir="2700000" w14:sx="100000" w14:sy="100000" w14:kx="0" w14:ky="0" w14:algn="tl">
-            <w14:schemeClr w14:val="dk1">
-              <w14:alpha w14:val="60000"/>
-            </w14:schemeClr>
-          </w14:shadow>
-          <w14:textOutline w14:w="0" w14:cap="flat" w14:cmpd="sng" w14:algn="ctr">
-            <w14:noFill/>
-            <w14:prstDash w14:val="solid"/>
-            <w14:round/>
-          </w14:textOutline>
-        </w:rPr>
-        <w:t>Funciones</w:t>
-      </w:r>
-      <w:r>
-        <w:rPr>
-          <w:rFonts w:ascii="Times New Roman" w:hAnsi="Times New Roman" w:cs="Times New Roman"/>
-          <w:bCs/>
-          <w:i/>
-          <w:iCs/>
-          <w:color w:val="000000" w:themeColor="text1"/>
-          <w:sz w:val="36"/>
-          <w:szCs w:val="36"/>
-          <w14:shadow w14:blurRad="38100" w14:dist="19050" w14:dir="2700000" w14:sx="100000" w14:sy="100000" w14:kx="0" w14:ky="0" w14:algn="tl">
-            <w14:schemeClr w14:val="dk1">
-              <w14:alpha w14:val="60000"/>
-            </w14:schemeClr>
-          </w14:shadow>
-          <w14:textOutline w14:w="0" w14:cap="flat" w14:cmpd="sng" w14:algn="ctr">
-            <w14:noFill/>
-            <w14:prstDash w14:val="solid"/>
-            <w14:round/>
-          </w14:textOutline>
-        </w:rPr>
-        <w:t>: Existen funciones que a simple vista son complejas de entender y son las siguientes:</w:t>
-      </w:r>
-    </w:p>
-    <w:p>
-      <w:pPr>
-        <w:rPr>
-          <w:rFonts w:ascii="Times New Roman" w:hAnsi="Times New Roman" w:cs="Times New Roman"/>
-          <w:bCs/>
-          <w:i/>
-          <w:iCs/>
-          <w:color w:val="000000" w:themeColor="text1"/>
-          <w:sz w:val="36"/>
-          <w:szCs w:val="36"/>
-          <w14:shadow w14:blurRad="38100" w14:dist="19050" w14:dir="2700000" w14:sx="100000" w14:sy="100000" w14:kx="0" w14:ky="0" w14:algn="tl">
-            <w14:schemeClr w14:val="dk1">
-              <w14:alpha w14:val="60000"/>
-            </w14:schemeClr>
-          </w14:shadow>
-          <w14:textOutline w14:w="0" w14:cap="flat" w14:cmpd="sng" w14:algn="ctr">
-            <w14:noFill/>
-            <w14:prstDash w14:val="solid"/>
-            <w14:round/>
-          </w14:textOutline>
-        </w:rPr>
-      </w:pPr>
-      <w:proofErr w:type="spellStart"/>
-      <w:r>
-        <w:rPr>
-          <w:rFonts w:ascii="Times New Roman" w:hAnsi="Times New Roman" w:cs="Times New Roman"/>
-          <w:bCs/>
-          <w:i/>
-          <w:iCs/>
-          <w:color w:val="000000" w:themeColor="text1"/>
-          <w:sz w:val="36"/>
-          <w:szCs w:val="36"/>
-          <w:u w:val="single"/>
-          <w14:shadow w14:blurRad="38100" w14:dist="19050" w14:dir="2700000" w14:sx="100000" w14:sy="100000" w14:kx="0" w14:ky="0" w14:algn="tl">
-            <w14:schemeClr w14:val="dk1">
-              <w14:alpha w14:val="60000"/>
-            </w14:schemeClr>
-          </w14:shadow>
-          <w14:textOutline w14:w="0" w14:cap="flat" w14:cmpd="sng" w14:algn="ctr">
-            <w14:noFill/>
-            <w14:prstDash w14:val="solid"/>
-            <w14:round/>
-          </w14:textOutline>
-        </w:rPr>
-        <w:t>Matrizfecha</w:t>
-      </w:r>
-      <w:proofErr w:type="spellEnd"/>
-      <w:r>
-        <w:rPr>
-          <w:rFonts w:ascii="Times New Roman" w:hAnsi="Times New Roman" w:cs="Times New Roman"/>
-          <w:bCs/>
-          <w:i/>
-          <w:iCs/>
-          <w:color w:val="000000" w:themeColor="text1"/>
-          <w:sz w:val="36"/>
-          <w:szCs w:val="36"/>
-          <w14:shadow w14:blurRad="38100" w14:dist="19050" w14:dir="2700000" w14:sx="100000" w14:sy="100000" w14:kx="0" w14:ky="0" w14:algn="tl">
-            <w14:schemeClr w14:val="dk1">
-              <w14:alpha w14:val="60000"/>
-            </w14:schemeClr>
-          </w14:shadow>
-          <w14:textOutline w14:w="0" w14:cap="flat" w14:cmpd="sng" w14:algn="ctr">
-            <w14:noFill/>
-            <w14:prstDash w14:val="solid"/>
-            <w14:round/>
-          </w14:textOutline>
-        </w:rPr>
-        <w:t xml:space="preserve">: Se carga la matriz de fechas aleatorias. Las fechas aleatorias se cargan en base a la fecha actual, los </w:t>
-      </w:r>
-      <w:r>
-        <w:rPr>
-          <w:rFonts w:ascii="Times New Roman" w:hAnsi="Times New Roman" w:cs="Times New Roman"/>
-          <w:bCs/>
-          <w:i/>
-          <w:iCs/>
-          <w:color w:val="000000" w:themeColor="text1"/>
-          <w:sz w:val="36"/>
-          <w:szCs w:val="36"/>
-          <w14:shadow w14:blurRad="38100" w14:dist="19050" w14:dir="2700000" w14:sx="100000" w14:sy="100000" w14:kx="0" w14:ky="0" w14:algn="tl">
-            <w14:schemeClr w14:val="dk1">
-              <w14:alpha w14:val="60000"/>
-            </w14:schemeClr>
-          </w14:shadow>
-          <w14:textOutline w14:w="0" w14:cap="flat" w14:cmpd="sng" w14:algn="ctr">
-            <w14:noFill/>
-            <w14:prstDash w14:val="solid"/>
-            <w14:round/>
-          </w14:textOutline>
-        </w:rPr>
-        <w:lastRenderedPageBreak/>
-        <w:t>turnos se pueden dar de entre 1 a 2 meses, pero hay diversos caso</w:t>
+        <w:t>: Se carga la matriz de fechas aleatorias. Las fechas aleatorias se cargan en base a la fecha actual, los turnos se pueden dar de entre 1 a 2 meses, pero hay diversos caso</w:t>
       </w:r>
       <w:r>
         <w:rPr>
@@ -3731,6 +3838,7 @@
           <w:color w:val="000000" w:themeColor="text1"/>
           <w:sz w:val="36"/>
           <w:szCs w:val="36"/>
+          <w:u w:val="single"/>
           <w14:shadow w14:blurRad="38100" w14:dist="19050" w14:dir="2700000" w14:sx="100000" w14:sy="100000" w14:kx="0" w14:ky="0" w14:algn="tl">
             <w14:schemeClr w14:val="dk1">
               <w14:alpha w14:val="60000"/>
@@ -3803,7 +3911,47 @@
             <w14:round/>
           </w14:textOutline>
         </w:rPr>
-        <w:t xml:space="preserve"> de proyecto, se implementaron matrices.</w:t>
+        <w:t xml:space="preserve"> de</w:t>
+      </w:r>
+      <w:r>
+        <w:rPr>
+          <w:rFonts w:ascii="Times New Roman" w:hAnsi="Times New Roman" w:cs="Times New Roman"/>
+          <w:bCs/>
+          <w:color w:val="000000" w:themeColor="text1"/>
+          <w:sz w:val="36"/>
+          <w:szCs w:val="36"/>
+          <w14:shadow w14:blurRad="38100" w14:dist="19050" w14:dir="2700000" w14:sx="100000" w14:sy="100000" w14:kx="0" w14:ky="0" w14:algn="tl">
+            <w14:schemeClr w14:val="dk1">
+              <w14:alpha w14:val="60000"/>
+            </w14:schemeClr>
+          </w14:shadow>
+          <w14:textOutline w14:w="0" w14:cap="flat" w14:cmpd="sng" w14:algn="ctr">
+            <w14:noFill/>
+            <w14:prstDash w14:val="solid"/>
+            <w14:round/>
+          </w14:textOutline>
+        </w:rPr>
+        <w:t>l</w:t>
+      </w:r>
+      <w:r>
+        <w:rPr>
+          <w:rFonts w:ascii="Times New Roman" w:hAnsi="Times New Roman" w:cs="Times New Roman"/>
+          <w:bCs/>
+          <w:color w:val="000000" w:themeColor="text1"/>
+          <w:sz w:val="36"/>
+          <w:szCs w:val="36"/>
+          <w14:shadow w14:blurRad="38100" w14:dist="19050" w14:dir="2700000" w14:sx="100000" w14:sy="100000" w14:kx="0" w14:ky="0" w14:algn="tl">
+            <w14:schemeClr w14:val="dk1">
+              <w14:alpha w14:val="60000"/>
+            </w14:schemeClr>
+          </w14:shadow>
+          <w14:textOutline w14:w="0" w14:cap="flat" w14:cmpd="sng" w14:algn="ctr">
+            <w14:noFill/>
+            <w14:prstDash w14:val="solid"/>
+            <w14:round/>
+          </w14:textOutline>
+        </w:rPr>
+        <w:t xml:space="preserve"> proyecto, se implementaron matrices.</w:t>
       </w:r>
     </w:p>
     <w:p>
@@ -4048,6 +4196,7 @@
             <w14:round/>
           </w14:textOutline>
         </w:rPr>
+        <w:lastRenderedPageBreak/>
         <w:t>• Se desarrolló la idea sobre la generación de turnos.</w:t>
       </w:r>
     </w:p>
@@ -4089,7 +4238,6 @@
             <w14:round/>
           </w14:textOutline>
         </w:rPr>
-        <w:lastRenderedPageBreak/>
         <w:t>• Se finalizó correctamente el proceso para generar y mostrar turnos.</w:t>
       </w:r>
     </w:p>
@@ -4579,6 +4727,7 @@
           <w:bCs/>
           <w:i/>
           <w:iCs/>
+          <w:noProof/>
           <w:color w:val="000000" w:themeColor="text1"/>
           <w:sz w:val="36"/>
           <w:szCs w:val="36"/>
@@ -6624,20 +6773,20 @@
 </file>
 
 <file path=customXml/item1.xml><?xml version="1.0" encoding="utf-8"?>
+<p:properties xmlns:p="http://schemas.microsoft.com/office/2006/metadata/properties" xmlns:xsi="http://www.w3.org/2001/XMLSchema-instance" xmlns:pc="http://schemas.microsoft.com/office/infopath/2007/PartnerControls">
+  <documentManagement>
+    <_activity xmlns="0a900ae6-3ce8-4902-9416-2f0f12836707" xsi:nil="true"/>
+  </documentManagement>
+</p:properties>
+</file>
+
+<file path=customXml/item2.xml><?xml version="1.0" encoding="utf-8"?>
 <?mso-contentType ?>
 <FormTemplates xmlns="http://schemas.microsoft.com/sharepoint/v3/contenttype/forms">
   <Display>DocumentLibraryForm</Display>
   <Edit>DocumentLibraryForm</Edit>
   <New>DocumentLibraryForm</New>
 </FormTemplates>
-</file>
-
-<file path=customXml/item2.xml><?xml version="1.0" encoding="utf-8"?>
-<p:properties xmlns:p="http://schemas.microsoft.com/office/2006/metadata/properties" xmlns:xsi="http://www.w3.org/2001/XMLSchema-instance" xmlns:pc="http://schemas.microsoft.com/office/infopath/2007/PartnerControls">
-  <documentManagement>
-    <_activity xmlns="0a900ae6-3ce8-4902-9416-2f0f12836707" xsi:nil="true"/>
-  </documentManagement>
-</p:properties>
 </file>
 
 <file path=customXml/item3.xml><?xml version="1.0" encoding="utf-8"?>
@@ -6824,19 +6973,19 @@
 </file>
 
 <file path=customXml/itemProps1.xml><?xml version="1.0" encoding="utf-8"?>
-<ds:datastoreItem xmlns:ds="http://schemas.openxmlformats.org/officeDocument/2006/customXml" ds:itemID="{DDBFCA77-B337-47AB-88BF-EC7431D8A2DA}">
+<ds:datastoreItem xmlns:ds="http://schemas.openxmlformats.org/officeDocument/2006/customXml" ds:itemID="{2D206DEB-77F7-41C2-AE2D-5DA570305103}">
   <ds:schemaRefs>
-    <ds:schemaRef ds:uri="http://schemas.microsoft.com/sharepoint/v3/contenttype/forms"/>
+    <ds:schemaRef ds:uri="http://schemas.microsoft.com/office/2006/metadata/properties"/>
+    <ds:schemaRef ds:uri="http://schemas.microsoft.com/office/infopath/2007/PartnerControls"/>
+    <ds:schemaRef ds:uri="0a900ae6-3ce8-4902-9416-2f0f12836707"/>
   </ds:schemaRefs>
 </ds:datastoreItem>
 </file>
 
 <file path=customXml/itemProps2.xml><?xml version="1.0" encoding="utf-8"?>
-<ds:datastoreItem xmlns:ds="http://schemas.openxmlformats.org/officeDocument/2006/customXml" ds:itemID="{2D206DEB-77F7-41C2-AE2D-5DA570305103}">
+<ds:datastoreItem xmlns:ds="http://schemas.openxmlformats.org/officeDocument/2006/customXml" ds:itemID="{DDBFCA77-B337-47AB-88BF-EC7431D8A2DA}">
   <ds:schemaRefs>
-    <ds:schemaRef ds:uri="http://schemas.microsoft.com/office/2006/metadata/properties"/>
-    <ds:schemaRef ds:uri="http://schemas.microsoft.com/office/infopath/2007/PartnerControls"/>
-    <ds:schemaRef ds:uri="0a900ae6-3ce8-4902-9416-2f0f12836707"/>
+    <ds:schemaRef ds:uri="http://schemas.microsoft.com/sharepoint/v3/contenttype/forms"/>
   </ds:schemaRefs>
 </ds:datastoreItem>
 </file>

</xml_diff>